<commit_message>
nhóm 9 up BCDA_p1
</commit_message>
<xml_diff>
--- a/09/MauBaoCao_BaiTapDuAn.docx
+++ b/09/MauBaoCao_BaiTapDuAn.docx
@@ -738,8 +738,6 @@
         </w:rPr>
         <w:t>21.1</w:t>
       </w:r>
-      <w:bookmarkStart w:id="0" w:name="_GoBack"/>
-      <w:bookmarkEnd w:id="0"/>
     </w:p>
     <w:p>
       <w:pPr>
@@ -966,14 +964,14 @@
         </w:numPr>
         <w:ind w:left="360"/>
       </w:pPr>
-      <w:bookmarkStart w:id="1" w:name="_Toc47856512"/>
-      <w:bookmarkStart w:id="2" w:name="_Toc47856940"/>
+      <w:bookmarkStart w:id="0" w:name="_Toc47856512"/>
+      <w:bookmarkStart w:id="1" w:name="_Toc47856940"/>
       <w:r>
         <w:lastRenderedPageBreak/>
         <w:t>LỜI CAM ĐOAN</w:t>
       </w:r>
+      <w:bookmarkEnd w:id="0"/>
       <w:bookmarkEnd w:id="1"/>
-      <w:bookmarkEnd w:id="2"/>
     </w:p>
     <w:p>
       <w:pPr>
@@ -990,14 +988,14 @@
       <w:r>
         <w:br w:type="page"/>
       </w:r>
-      <w:bookmarkStart w:id="3" w:name="_Toc47856513"/>
-      <w:bookmarkStart w:id="4" w:name="_Toc47856941"/>
+      <w:bookmarkStart w:id="2" w:name="_Toc47856513"/>
+      <w:bookmarkStart w:id="3" w:name="_Toc47856941"/>
       <w:r>
         <w:lastRenderedPageBreak/>
         <w:t>MỤC LỤC</w:t>
       </w:r>
+      <w:bookmarkEnd w:id="2"/>
       <w:bookmarkEnd w:id="3"/>
-      <w:bookmarkEnd w:id="4"/>
       <w:r>
         <w:fldChar w:fldCharType="begin"/>
       </w:r>
@@ -2924,14 +2922,14 @@
         </w:numPr>
         <w:ind w:left="360"/>
       </w:pPr>
-      <w:bookmarkStart w:id="5" w:name="_Toc47856514"/>
-      <w:bookmarkStart w:id="6" w:name="_Toc47856942"/>
+      <w:bookmarkStart w:id="4" w:name="_Toc47856514"/>
+      <w:bookmarkStart w:id="5" w:name="_Toc47856942"/>
       <w:r>
         <w:lastRenderedPageBreak/>
         <w:t>DANH MỤC TỪ VIẾT TẮT</w:t>
       </w:r>
+      <w:bookmarkEnd w:id="4"/>
       <w:bookmarkEnd w:id="5"/>
-      <w:bookmarkEnd w:id="6"/>
     </w:p>
     <w:tbl>
       <w:tblPr>
@@ -3108,14 +3106,14 @@
         </w:numPr>
         <w:ind w:left="360"/>
       </w:pPr>
-      <w:bookmarkStart w:id="7" w:name="_Toc47856515"/>
-      <w:bookmarkStart w:id="8" w:name="_Toc47856943"/>
+      <w:bookmarkStart w:id="6" w:name="_Toc47856515"/>
+      <w:bookmarkStart w:id="7" w:name="_Toc47856943"/>
       <w:r>
         <w:lastRenderedPageBreak/>
         <w:t>DANH MỤC BẢNG BIỂU</w:t>
       </w:r>
+      <w:bookmarkEnd w:id="6"/>
       <w:bookmarkEnd w:id="7"/>
-      <w:bookmarkEnd w:id="8"/>
     </w:p>
     <w:p>
       <w:pPr>
@@ -3240,14 +3238,14 @@
           <w:noProof/>
         </w:rPr>
       </w:pPr>
-      <w:bookmarkStart w:id="9" w:name="_Toc47856516"/>
-      <w:bookmarkStart w:id="10" w:name="_Toc47856944"/>
+      <w:bookmarkStart w:id="8" w:name="_Toc47856516"/>
+      <w:bookmarkStart w:id="9" w:name="_Toc47856944"/>
       <w:r>
         <w:lastRenderedPageBreak/>
         <w:t>DANH MỤC HÌNH VẼ</w:t>
       </w:r>
+      <w:bookmarkEnd w:id="8"/>
       <w:bookmarkEnd w:id="9"/>
-      <w:bookmarkEnd w:id="10"/>
       <w:r>
         <w:fldChar w:fldCharType="begin"/>
       </w:r>
@@ -3364,14 +3362,14 @@
       <w:pPr>
         <w:pStyle w:val="u1"/>
       </w:pPr>
-      <w:bookmarkStart w:id="11" w:name="_Toc47856517"/>
-      <w:bookmarkStart w:id="12" w:name="_Toc47856945"/>
+      <w:bookmarkStart w:id="10" w:name="_Toc47856517"/>
+      <w:bookmarkStart w:id="11" w:name="_Toc47856945"/>
       <w:r>
         <w:lastRenderedPageBreak/>
         <w:t>MÔ TẢ BÀI TOÁN</w:t>
       </w:r>
+      <w:bookmarkEnd w:id="10"/>
       <w:bookmarkEnd w:id="11"/>
-      <w:bookmarkEnd w:id="12"/>
     </w:p>
     <w:p>
       <w:pPr>
@@ -3455,11 +3453,13 @@
       <w:pPr>
         <w:rPr>
           <w:b/>
+          <w:szCs w:val="26"/>
         </w:rPr>
       </w:pPr>
       <w:r>
         <w:rPr>
           <w:b/>
+          <w:szCs w:val="26"/>
         </w:rPr>
         <w:t>LOP</w:t>
       </w:r>
@@ -3480,17 +3480,26 @@
         <w:tc>
           <w:tcPr>
             <w:tcW w:w="1728" w:type="dxa"/>
+            <w:tcBorders>
+              <w:top w:val="single" w:sz="4" w:space="0" w:color="auto"/>
+              <w:left w:val="single" w:sz="4" w:space="0" w:color="auto"/>
+              <w:bottom w:val="single" w:sz="4" w:space="0" w:color="auto"/>
+              <w:right w:val="single" w:sz="4" w:space="0" w:color="auto"/>
+            </w:tcBorders>
+            <w:hideMark/>
           </w:tcPr>
           <w:p>
             <w:pPr>
               <w:jc w:val="center"/>
               <w:rPr>
                 <w:b/>
+                <w:szCs w:val="26"/>
               </w:rPr>
             </w:pPr>
             <w:r>
               <w:rPr>
                 <w:b/>
+                <w:szCs w:val="26"/>
               </w:rPr>
               <w:t>Tên cột</w:t>
             </w:r>
@@ -3499,17 +3508,26 @@
         <w:tc>
           <w:tcPr>
             <w:tcW w:w="2250" w:type="dxa"/>
+            <w:tcBorders>
+              <w:top w:val="single" w:sz="4" w:space="0" w:color="auto"/>
+              <w:left w:val="single" w:sz="4" w:space="0" w:color="auto"/>
+              <w:bottom w:val="single" w:sz="4" w:space="0" w:color="auto"/>
+              <w:right w:val="single" w:sz="4" w:space="0" w:color="auto"/>
+            </w:tcBorders>
+            <w:hideMark/>
           </w:tcPr>
           <w:p>
             <w:pPr>
               <w:jc w:val="center"/>
               <w:rPr>
                 <w:b/>
+                <w:szCs w:val="26"/>
               </w:rPr>
             </w:pPr>
             <w:r>
               <w:rPr>
                 <w:b/>
+                <w:szCs w:val="26"/>
               </w:rPr>
               <w:t>Kiểu dữ liệu</w:t>
             </w:r>
@@ -3518,17 +3536,26 @@
         <w:tc>
           <w:tcPr>
             <w:tcW w:w="1620" w:type="dxa"/>
+            <w:tcBorders>
+              <w:top w:val="single" w:sz="4" w:space="0" w:color="auto"/>
+              <w:left w:val="single" w:sz="4" w:space="0" w:color="auto"/>
+              <w:bottom w:val="single" w:sz="4" w:space="0" w:color="auto"/>
+              <w:right w:val="single" w:sz="4" w:space="0" w:color="auto"/>
+            </w:tcBorders>
+            <w:hideMark/>
           </w:tcPr>
           <w:p>
             <w:pPr>
               <w:jc w:val="center"/>
               <w:rPr>
                 <w:b/>
+                <w:szCs w:val="26"/>
               </w:rPr>
             </w:pPr>
             <w:r>
               <w:rPr>
                 <w:b/>
+                <w:szCs w:val="26"/>
               </w:rPr>
               <w:t>Khóa</w:t>
             </w:r>
@@ -3537,17 +3564,26 @@
         <w:tc>
           <w:tcPr>
             <w:tcW w:w="3978" w:type="dxa"/>
+            <w:tcBorders>
+              <w:top w:val="single" w:sz="4" w:space="0" w:color="auto"/>
+              <w:left w:val="single" w:sz="4" w:space="0" w:color="auto"/>
+              <w:bottom w:val="single" w:sz="4" w:space="0" w:color="auto"/>
+              <w:right w:val="single" w:sz="4" w:space="0" w:color="auto"/>
+            </w:tcBorders>
+            <w:hideMark/>
           </w:tcPr>
           <w:p>
             <w:pPr>
               <w:jc w:val="center"/>
               <w:rPr>
                 <w:b/>
+                <w:szCs w:val="26"/>
               </w:rPr>
             </w:pPr>
             <w:r>
               <w:rPr>
                 <w:b/>
+                <w:szCs w:val="26"/>
               </w:rPr>
               <w:t>Mô tả</w:t>
             </w:r>
@@ -3558,9 +3594,24 @@
         <w:tc>
           <w:tcPr>
             <w:tcW w:w="1728" w:type="dxa"/>
+            <w:tcBorders>
+              <w:top w:val="single" w:sz="4" w:space="0" w:color="auto"/>
+              <w:left w:val="single" w:sz="4" w:space="0" w:color="auto"/>
+              <w:bottom w:val="single" w:sz="4" w:space="0" w:color="auto"/>
+              <w:right w:val="single" w:sz="4" w:space="0" w:color="auto"/>
+            </w:tcBorders>
+            <w:hideMark/>
           </w:tcPr>
           <w:p>
-            <w:r>
+            <w:pPr>
+              <w:rPr>
+                <w:szCs w:val="26"/>
+              </w:rPr>
+            </w:pPr>
+            <w:r>
+              <w:rPr>
+                <w:szCs w:val="26"/>
+              </w:rPr>
               <w:t>MaLop</w:t>
             </w:r>
           </w:p>
@@ -3568,9 +3619,24 @@
         <w:tc>
           <w:tcPr>
             <w:tcW w:w="2250" w:type="dxa"/>
+            <w:tcBorders>
+              <w:top w:val="single" w:sz="4" w:space="0" w:color="auto"/>
+              <w:left w:val="single" w:sz="4" w:space="0" w:color="auto"/>
+              <w:bottom w:val="single" w:sz="4" w:space="0" w:color="auto"/>
+              <w:right w:val="single" w:sz="4" w:space="0" w:color="auto"/>
+            </w:tcBorders>
+            <w:hideMark/>
           </w:tcPr>
           <w:p>
-            <w:r>
+            <w:pPr>
+              <w:rPr>
+                <w:szCs w:val="26"/>
+              </w:rPr>
+            </w:pPr>
+            <w:r>
+              <w:rPr>
+                <w:szCs w:val="26"/>
+              </w:rPr>
               <w:t>INT</w:t>
             </w:r>
           </w:p>
@@ -3578,16 +3644,25 @@
         <w:tc>
           <w:tcPr>
             <w:tcW w:w="1620" w:type="dxa"/>
+            <w:tcBorders>
+              <w:top w:val="single" w:sz="4" w:space="0" w:color="auto"/>
+              <w:left w:val="single" w:sz="4" w:space="0" w:color="auto"/>
+              <w:bottom w:val="single" w:sz="4" w:space="0" w:color="auto"/>
+              <w:right w:val="single" w:sz="4" w:space="0" w:color="auto"/>
+            </w:tcBorders>
+            <w:hideMark/>
           </w:tcPr>
           <w:p>
             <w:pPr>
               <w:rPr>
                 <w:smallCaps/>
+                <w:szCs w:val="26"/>
               </w:rPr>
             </w:pPr>
             <w:r>
               <w:rPr>
                 <w:smallCaps/>
+                <w:szCs w:val="26"/>
               </w:rPr>
               <w:t>Khóa chính</w:t>
             </w:r>
@@ -3596,17 +3671,167 @@
         <w:tc>
           <w:tcPr>
             <w:tcW w:w="3978" w:type="dxa"/>
+            <w:tcBorders>
+              <w:top w:val="single" w:sz="4" w:space="0" w:color="auto"/>
+              <w:left w:val="single" w:sz="4" w:space="0" w:color="auto"/>
+              <w:bottom w:val="single" w:sz="4" w:space="0" w:color="auto"/>
+              <w:right w:val="single" w:sz="4" w:space="0" w:color="auto"/>
+            </w:tcBorders>
           </w:tcPr>
-          <w:p/>
+          <w:p>
+            <w:pPr>
+              <w:rPr>
+                <w:szCs w:val="26"/>
+              </w:rPr>
+            </w:pPr>
+            <w:r>
+              <w:rPr>
+                <w:szCs w:val="26"/>
+              </w:rPr>
+              <w:t>901</w:t>
+            </w:r>
+          </w:p>
+          <w:p>
+            <w:pPr>
+              <w:rPr>
+                <w:szCs w:val="26"/>
+              </w:rPr>
+            </w:pPr>
+            <w:r>
+              <w:rPr>
+                <w:szCs w:val="26"/>
+              </w:rPr>
+              <w:t>902</w:t>
+            </w:r>
+          </w:p>
+          <w:p>
+            <w:pPr>
+              <w:rPr>
+                <w:szCs w:val="26"/>
+              </w:rPr>
+            </w:pPr>
+            <w:r>
+              <w:rPr>
+                <w:szCs w:val="26"/>
+              </w:rPr>
+              <w:t>903</w:t>
+            </w:r>
+          </w:p>
+          <w:p>
+            <w:pPr>
+              <w:rPr>
+                <w:szCs w:val="26"/>
+              </w:rPr>
+            </w:pPr>
+            <w:r>
+              <w:rPr>
+                <w:szCs w:val="26"/>
+              </w:rPr>
+              <w:t>904</w:t>
+            </w:r>
+          </w:p>
+          <w:p>
+            <w:pPr>
+              <w:rPr>
+                <w:szCs w:val="26"/>
+              </w:rPr>
+            </w:pPr>
+            <w:r>
+              <w:rPr>
+                <w:szCs w:val="26"/>
+              </w:rPr>
+              <w:t>905</w:t>
+            </w:r>
+          </w:p>
+          <w:p>
+            <w:pPr>
+              <w:rPr>
+                <w:szCs w:val="26"/>
+              </w:rPr>
+            </w:pPr>
+            <w:r>
+              <w:rPr>
+                <w:szCs w:val="26"/>
+              </w:rPr>
+              <w:t>906</w:t>
+            </w:r>
+          </w:p>
+          <w:p>
+            <w:pPr>
+              <w:rPr>
+                <w:szCs w:val="26"/>
+              </w:rPr>
+            </w:pPr>
+            <w:r>
+              <w:rPr>
+                <w:szCs w:val="26"/>
+              </w:rPr>
+              <w:t>907</w:t>
+            </w:r>
+          </w:p>
+          <w:p>
+            <w:pPr>
+              <w:rPr>
+                <w:szCs w:val="26"/>
+              </w:rPr>
+            </w:pPr>
+            <w:r>
+              <w:rPr>
+                <w:szCs w:val="26"/>
+              </w:rPr>
+              <w:t>908</w:t>
+            </w:r>
+          </w:p>
+          <w:p>
+            <w:pPr>
+              <w:rPr>
+                <w:szCs w:val="26"/>
+              </w:rPr>
+            </w:pPr>
+            <w:r>
+              <w:rPr>
+                <w:szCs w:val="26"/>
+              </w:rPr>
+              <w:t>909</w:t>
+            </w:r>
+          </w:p>
+          <w:p>
+            <w:pPr>
+              <w:rPr>
+                <w:szCs w:val="26"/>
+              </w:rPr>
+            </w:pPr>
+            <w:r>
+              <w:rPr>
+                <w:szCs w:val="26"/>
+              </w:rPr>
+              <w:t>910</w:t>
+            </w:r>
+          </w:p>
         </w:tc>
       </w:tr>
       <w:tr>
         <w:tc>
           <w:tcPr>
             <w:tcW w:w="1728" w:type="dxa"/>
+            <w:tcBorders>
+              <w:top w:val="single" w:sz="4" w:space="0" w:color="auto"/>
+              <w:left w:val="single" w:sz="4" w:space="0" w:color="auto"/>
+              <w:bottom w:val="single" w:sz="4" w:space="0" w:color="auto"/>
+              <w:right w:val="single" w:sz="4" w:space="0" w:color="auto"/>
+            </w:tcBorders>
+            <w:hideMark/>
           </w:tcPr>
           <w:p>
-            <w:r>
+            <w:pPr>
+              <w:rPr>
+                <w:szCs w:val="26"/>
+              </w:rPr>
+            </w:pPr>
+            <w:r>
+              <w:rPr>
+                <w:szCs w:val="26"/>
+              </w:rPr>
               <w:t>SoLuongToiDa</w:t>
             </w:r>
           </w:p>
@@ -3614,9 +3839,24 @@
         <w:tc>
           <w:tcPr>
             <w:tcW w:w="2250" w:type="dxa"/>
+            <w:tcBorders>
+              <w:top w:val="single" w:sz="4" w:space="0" w:color="auto"/>
+              <w:left w:val="single" w:sz="4" w:space="0" w:color="auto"/>
+              <w:bottom w:val="single" w:sz="4" w:space="0" w:color="auto"/>
+              <w:right w:val="single" w:sz="4" w:space="0" w:color="auto"/>
+            </w:tcBorders>
+            <w:hideMark/>
           </w:tcPr>
           <w:p>
-            <w:r>
+            <w:pPr>
+              <w:rPr>
+                <w:szCs w:val="26"/>
+              </w:rPr>
+            </w:pPr>
+            <w:r>
+              <w:rPr>
+                <w:szCs w:val="26"/>
+              </w:rPr>
               <w:t>INT</w:t>
             </w:r>
           </w:p>
@@ -3624,16 +3864,43 @@
         <w:tc>
           <w:tcPr>
             <w:tcW w:w="1620" w:type="dxa"/>
+            <w:tcBorders>
+              <w:top w:val="single" w:sz="4" w:space="0" w:color="auto"/>
+              <w:left w:val="single" w:sz="4" w:space="0" w:color="auto"/>
+              <w:bottom w:val="single" w:sz="4" w:space="0" w:color="auto"/>
+              <w:right w:val="single" w:sz="4" w:space="0" w:color="auto"/>
+            </w:tcBorders>
           </w:tcPr>
-          <w:p/>
+          <w:p>
+            <w:pPr>
+              <w:rPr>
+                <w:szCs w:val="26"/>
+              </w:rPr>
+            </w:pPr>
+          </w:p>
         </w:tc>
         <w:tc>
           <w:tcPr>
             <w:tcW w:w="3978" w:type="dxa"/>
+            <w:tcBorders>
+              <w:top w:val="single" w:sz="4" w:space="0" w:color="auto"/>
+              <w:left w:val="single" w:sz="4" w:space="0" w:color="auto"/>
+              <w:bottom w:val="single" w:sz="4" w:space="0" w:color="auto"/>
+              <w:right w:val="single" w:sz="4" w:space="0" w:color="auto"/>
+            </w:tcBorders>
+            <w:hideMark/>
           </w:tcPr>
           <w:p>
-            <w:r>
-              <w:t>Số lượng tối đa của lớp học</w:t>
+            <w:pPr>
+              <w:rPr>
+                <w:szCs w:val="26"/>
+              </w:rPr>
+            </w:pPr>
+            <w:r>
+              <w:rPr>
+                <w:szCs w:val="26"/>
+              </w:rPr>
+              <w:t>15</w:t>
             </w:r>
           </w:p>
         </w:tc>
@@ -3642,9 +3909,24 @@
         <w:tc>
           <w:tcPr>
             <w:tcW w:w="1728" w:type="dxa"/>
+            <w:tcBorders>
+              <w:top w:val="single" w:sz="4" w:space="0" w:color="auto"/>
+              <w:left w:val="single" w:sz="4" w:space="0" w:color="auto"/>
+              <w:bottom w:val="single" w:sz="4" w:space="0" w:color="auto"/>
+              <w:right w:val="single" w:sz="4" w:space="0" w:color="auto"/>
+            </w:tcBorders>
+            <w:hideMark/>
           </w:tcPr>
           <w:p>
-            <w:r>
+            <w:pPr>
+              <w:rPr>
+                <w:szCs w:val="26"/>
+              </w:rPr>
+            </w:pPr>
+            <w:r>
+              <w:rPr>
+                <w:szCs w:val="26"/>
+              </w:rPr>
               <w:t>SoLuongDK</w:t>
             </w:r>
           </w:p>
@@ -3652,9 +3934,24 @@
         <w:tc>
           <w:tcPr>
             <w:tcW w:w="2250" w:type="dxa"/>
+            <w:tcBorders>
+              <w:top w:val="single" w:sz="4" w:space="0" w:color="auto"/>
+              <w:left w:val="single" w:sz="4" w:space="0" w:color="auto"/>
+              <w:bottom w:val="single" w:sz="4" w:space="0" w:color="auto"/>
+              <w:right w:val="single" w:sz="4" w:space="0" w:color="auto"/>
+            </w:tcBorders>
+            <w:hideMark/>
           </w:tcPr>
           <w:p>
-            <w:r>
+            <w:pPr>
+              <w:rPr>
+                <w:szCs w:val="26"/>
+              </w:rPr>
+            </w:pPr>
+            <w:r>
+              <w:rPr>
+                <w:szCs w:val="26"/>
+              </w:rPr>
               <w:t>INT</w:t>
             </w:r>
           </w:p>
@@ -3662,16 +3959,43 @@
         <w:tc>
           <w:tcPr>
             <w:tcW w:w="1620" w:type="dxa"/>
+            <w:tcBorders>
+              <w:top w:val="single" w:sz="4" w:space="0" w:color="auto"/>
+              <w:left w:val="single" w:sz="4" w:space="0" w:color="auto"/>
+              <w:bottom w:val="single" w:sz="4" w:space="0" w:color="auto"/>
+              <w:right w:val="single" w:sz="4" w:space="0" w:color="auto"/>
+            </w:tcBorders>
           </w:tcPr>
-          <w:p/>
+          <w:p>
+            <w:pPr>
+              <w:rPr>
+                <w:szCs w:val="26"/>
+              </w:rPr>
+            </w:pPr>
+          </w:p>
         </w:tc>
         <w:tc>
           <w:tcPr>
             <w:tcW w:w="3978" w:type="dxa"/>
+            <w:tcBorders>
+              <w:top w:val="single" w:sz="4" w:space="0" w:color="auto"/>
+              <w:left w:val="single" w:sz="4" w:space="0" w:color="auto"/>
+              <w:bottom w:val="single" w:sz="4" w:space="0" w:color="auto"/>
+              <w:right w:val="single" w:sz="4" w:space="0" w:color="auto"/>
+            </w:tcBorders>
+            <w:hideMark/>
           </w:tcPr>
           <w:p>
-            <w:r>
-              <w:t>Số lượng học viên đã đăng kí</w:t>
+            <w:pPr>
+              <w:rPr>
+                <w:szCs w:val="26"/>
+              </w:rPr>
+            </w:pPr>
+            <w:r>
+              <w:rPr>
+                <w:szCs w:val="26"/>
+              </w:rPr>
+              <w:t>10</w:t>
             </w:r>
           </w:p>
         </w:tc>
@@ -3680,9 +4004,25 @@
         <w:tc>
           <w:tcPr>
             <w:tcW w:w="1728" w:type="dxa"/>
+            <w:tcBorders>
+              <w:top w:val="single" w:sz="4" w:space="0" w:color="auto"/>
+              <w:left w:val="single" w:sz="4" w:space="0" w:color="auto"/>
+              <w:bottom w:val="single" w:sz="4" w:space="0" w:color="auto"/>
+              <w:right w:val="single" w:sz="4" w:space="0" w:color="auto"/>
+            </w:tcBorders>
+            <w:hideMark/>
           </w:tcPr>
           <w:p>
-            <w:r>
+            <w:pPr>
+              <w:rPr>
+                <w:szCs w:val="26"/>
+              </w:rPr>
+            </w:pPr>
+            <w:r>
+              <w:rPr>
+                <w:szCs w:val="26"/>
+              </w:rPr>
+              <w:lastRenderedPageBreak/>
               <w:t>PhongHoc</w:t>
             </w:r>
           </w:p>
@@ -3690,33 +4030,180 @@
         <w:tc>
           <w:tcPr>
             <w:tcW w:w="2250" w:type="dxa"/>
+            <w:tcBorders>
+              <w:top w:val="single" w:sz="4" w:space="0" w:color="auto"/>
+              <w:left w:val="single" w:sz="4" w:space="0" w:color="auto"/>
+              <w:bottom w:val="single" w:sz="4" w:space="0" w:color="auto"/>
+              <w:right w:val="single" w:sz="4" w:space="0" w:color="auto"/>
+            </w:tcBorders>
+            <w:hideMark/>
           </w:tcPr>
           <w:p>
-            <w:r>
-              <w:t>VARCHAR(5)</w:t>
+            <w:pPr>
+              <w:rPr>
+                <w:szCs w:val="26"/>
+              </w:rPr>
+            </w:pPr>
+            <w:proofErr w:type="gramStart"/>
+            <w:r>
+              <w:rPr>
+                <w:szCs w:val="26"/>
+              </w:rPr>
+              <w:t>VARCHAR(</w:t>
+            </w:r>
+            <w:proofErr w:type="gramEnd"/>
+            <w:r>
+              <w:rPr>
+                <w:szCs w:val="26"/>
+              </w:rPr>
+              <w:t>5)</w:t>
             </w:r>
           </w:p>
         </w:tc>
         <w:tc>
           <w:tcPr>
             <w:tcW w:w="1620" w:type="dxa"/>
+            <w:tcBorders>
+              <w:top w:val="single" w:sz="4" w:space="0" w:color="auto"/>
+              <w:left w:val="single" w:sz="4" w:space="0" w:color="auto"/>
+              <w:bottom w:val="single" w:sz="4" w:space="0" w:color="auto"/>
+              <w:right w:val="single" w:sz="4" w:space="0" w:color="auto"/>
+            </w:tcBorders>
           </w:tcPr>
-          <w:p/>
+          <w:p>
+            <w:pPr>
+              <w:rPr>
+                <w:szCs w:val="26"/>
+              </w:rPr>
+            </w:pPr>
+          </w:p>
         </w:tc>
         <w:tc>
           <w:tcPr>
             <w:tcW w:w="3978" w:type="dxa"/>
+            <w:tcBorders>
+              <w:top w:val="single" w:sz="4" w:space="0" w:color="auto"/>
+              <w:left w:val="single" w:sz="4" w:space="0" w:color="auto"/>
+              <w:bottom w:val="single" w:sz="4" w:space="0" w:color="auto"/>
+              <w:right w:val="single" w:sz="4" w:space="0" w:color="auto"/>
+            </w:tcBorders>
+            <w:hideMark/>
           </w:tcPr>
-          <w:p/>
+          <w:p>
+            <w:pPr>
+              <w:rPr>
+                <w:szCs w:val="26"/>
+              </w:rPr>
+            </w:pPr>
+            <w:r>
+              <w:rPr>
+                <w:szCs w:val="26"/>
+              </w:rPr>
+              <w:t>P01</w:t>
+            </w:r>
+          </w:p>
+          <w:p>
+            <w:pPr>
+              <w:rPr>
+                <w:szCs w:val="26"/>
+              </w:rPr>
+            </w:pPr>
+            <w:r>
+              <w:rPr>
+                <w:szCs w:val="26"/>
+              </w:rPr>
+              <w:t>P02</w:t>
+            </w:r>
+          </w:p>
+          <w:p>
+            <w:pPr>
+              <w:rPr>
+                <w:szCs w:val="26"/>
+              </w:rPr>
+            </w:pPr>
+            <w:r>
+              <w:rPr>
+                <w:szCs w:val="26"/>
+              </w:rPr>
+              <w:t>P03</w:t>
+            </w:r>
+          </w:p>
+          <w:p>
+            <w:pPr>
+              <w:rPr>
+                <w:szCs w:val="26"/>
+              </w:rPr>
+            </w:pPr>
+            <w:r>
+              <w:rPr>
+                <w:szCs w:val="26"/>
+              </w:rPr>
+              <w:t>P04</w:t>
+            </w:r>
+          </w:p>
+          <w:p>
+            <w:pPr>
+              <w:rPr>
+                <w:szCs w:val="26"/>
+              </w:rPr>
+            </w:pPr>
+            <w:r>
+              <w:rPr>
+                <w:szCs w:val="26"/>
+              </w:rPr>
+              <w:t>P05</w:t>
+            </w:r>
+          </w:p>
+          <w:p>
+            <w:pPr>
+              <w:rPr>
+                <w:szCs w:val="26"/>
+              </w:rPr>
+            </w:pPr>
+            <w:r>
+              <w:rPr>
+                <w:szCs w:val="26"/>
+              </w:rPr>
+              <w:t>P06</w:t>
+            </w:r>
+          </w:p>
+          <w:p>
+            <w:pPr>
+              <w:rPr>
+                <w:szCs w:val="26"/>
+              </w:rPr>
+            </w:pPr>
+            <w:r>
+              <w:rPr>
+                <w:szCs w:val="26"/>
+              </w:rPr>
+              <w:t>P07</w:t>
+            </w:r>
+          </w:p>
         </w:tc>
       </w:tr>
       <w:tr>
         <w:tc>
           <w:tcPr>
             <w:tcW w:w="1728" w:type="dxa"/>
+            <w:tcBorders>
+              <w:top w:val="single" w:sz="4" w:space="0" w:color="auto"/>
+              <w:left w:val="single" w:sz="4" w:space="0" w:color="auto"/>
+              <w:bottom w:val="single" w:sz="4" w:space="0" w:color="auto"/>
+              <w:right w:val="single" w:sz="4" w:space="0" w:color="auto"/>
+            </w:tcBorders>
+            <w:hideMark/>
           </w:tcPr>
           <w:p>
-            <w:r>
+            <w:pPr>
+              <w:rPr>
+                <w:szCs w:val="26"/>
+              </w:rPr>
+            </w:pPr>
+            <w:r>
+              <w:rPr>
+                <w:szCs w:val="26"/>
+              </w:rPr>
               <w:t>KhungGio</w:t>
             </w:r>
           </w:p>
@@ -3724,26 +4211,153 @@
         <w:tc>
           <w:tcPr>
             <w:tcW w:w="2250" w:type="dxa"/>
+            <w:tcBorders>
+              <w:top w:val="single" w:sz="4" w:space="0" w:color="auto"/>
+              <w:left w:val="single" w:sz="4" w:space="0" w:color="auto"/>
+              <w:bottom w:val="single" w:sz="4" w:space="0" w:color="auto"/>
+              <w:right w:val="single" w:sz="4" w:space="0" w:color="auto"/>
+            </w:tcBorders>
+            <w:hideMark/>
           </w:tcPr>
           <w:p>
-            <w:r>
-              <w:t>VARCHAR(10)</w:t>
+            <w:pPr>
+              <w:rPr>
+                <w:szCs w:val="26"/>
+              </w:rPr>
+            </w:pPr>
+            <w:proofErr w:type="gramStart"/>
+            <w:r>
+              <w:rPr>
+                <w:szCs w:val="26"/>
+              </w:rPr>
+              <w:t>VARCHAR(</w:t>
+            </w:r>
+            <w:proofErr w:type="gramEnd"/>
+            <w:r>
+              <w:rPr>
+                <w:szCs w:val="26"/>
+              </w:rPr>
+              <w:t>10)</w:t>
             </w:r>
           </w:p>
         </w:tc>
         <w:tc>
           <w:tcPr>
             <w:tcW w:w="1620" w:type="dxa"/>
+            <w:tcBorders>
+              <w:top w:val="single" w:sz="4" w:space="0" w:color="auto"/>
+              <w:left w:val="single" w:sz="4" w:space="0" w:color="auto"/>
+              <w:bottom w:val="single" w:sz="4" w:space="0" w:color="auto"/>
+              <w:right w:val="single" w:sz="4" w:space="0" w:color="auto"/>
+            </w:tcBorders>
           </w:tcPr>
-          <w:p/>
+          <w:p>
+            <w:pPr>
+              <w:rPr>
+                <w:szCs w:val="26"/>
+              </w:rPr>
+            </w:pPr>
+          </w:p>
         </w:tc>
         <w:tc>
           <w:tcPr>
             <w:tcW w:w="3978" w:type="dxa"/>
+            <w:tcBorders>
+              <w:top w:val="single" w:sz="4" w:space="0" w:color="auto"/>
+              <w:left w:val="single" w:sz="4" w:space="0" w:color="auto"/>
+              <w:bottom w:val="single" w:sz="4" w:space="0" w:color="auto"/>
+              <w:right w:val="single" w:sz="4" w:space="0" w:color="auto"/>
+            </w:tcBorders>
           </w:tcPr>
           <w:p>
-            <w:r>
-              <w:t>Khung giờ học</w:t>
+            <w:pPr>
+              <w:rPr>
+                <w:szCs w:val="26"/>
+              </w:rPr>
+            </w:pPr>
+            <w:r>
+              <w:rPr>
+                <w:szCs w:val="26"/>
+              </w:rPr>
+              <w:t>5PM 246</w:t>
+            </w:r>
+          </w:p>
+          <w:p>
+            <w:pPr>
+              <w:rPr>
+                <w:szCs w:val="26"/>
+              </w:rPr>
+            </w:pPr>
+            <w:r>
+              <w:rPr>
+                <w:szCs w:val="26"/>
+              </w:rPr>
+              <w:t>7PM 246</w:t>
+            </w:r>
+          </w:p>
+          <w:p>
+            <w:pPr>
+              <w:rPr>
+                <w:szCs w:val="26"/>
+              </w:rPr>
+            </w:pPr>
+            <w:r>
+              <w:rPr>
+                <w:szCs w:val="26"/>
+              </w:rPr>
+              <w:t>7AM 246</w:t>
+            </w:r>
+          </w:p>
+          <w:p>
+            <w:pPr>
+              <w:rPr>
+                <w:szCs w:val="26"/>
+              </w:rPr>
+            </w:pPr>
+            <w:r>
+              <w:rPr>
+                <w:szCs w:val="26"/>
+              </w:rPr>
+              <w:t>7AM 246</w:t>
+            </w:r>
+          </w:p>
+          <w:p>
+            <w:pPr>
+              <w:rPr>
+                <w:szCs w:val="26"/>
+              </w:rPr>
+            </w:pPr>
+            <w:r>
+              <w:rPr>
+                <w:szCs w:val="26"/>
+              </w:rPr>
+              <w:t>7AM 357</w:t>
+            </w:r>
+          </w:p>
+          <w:p>
+            <w:pPr>
+              <w:rPr>
+                <w:szCs w:val="26"/>
+              </w:rPr>
+            </w:pPr>
+            <w:r>
+              <w:rPr>
+                <w:szCs w:val="26"/>
+              </w:rPr>
+              <w:t>9AM 246</w:t>
+            </w:r>
+          </w:p>
+          <w:p>
+            <w:pPr>
+              <w:rPr>
+                <w:szCs w:val="26"/>
+              </w:rPr>
+            </w:pPr>
+            <w:r>
+              <w:rPr>
+                <w:szCs w:val="26"/>
+              </w:rPr>
+              <w:t>9AM 357</w:t>
             </w:r>
           </w:p>
         </w:tc>
@@ -3752,9 +4366,24 @@
         <w:tc>
           <w:tcPr>
             <w:tcW w:w="1728" w:type="dxa"/>
+            <w:tcBorders>
+              <w:top w:val="single" w:sz="4" w:space="0" w:color="auto"/>
+              <w:left w:val="single" w:sz="4" w:space="0" w:color="auto"/>
+              <w:bottom w:val="single" w:sz="4" w:space="0" w:color="auto"/>
+              <w:right w:val="single" w:sz="4" w:space="0" w:color="auto"/>
+            </w:tcBorders>
+            <w:hideMark/>
           </w:tcPr>
           <w:p>
-            <w:r>
+            <w:pPr>
+              <w:rPr>
+                <w:szCs w:val="26"/>
+              </w:rPr>
+            </w:pPr>
+            <w:r>
+              <w:rPr>
+                <w:szCs w:val="26"/>
+              </w:rPr>
               <w:t>GiaoVien</w:t>
             </w:r>
           </w:p>
@@ -3762,27 +4391,122 @@
         <w:tc>
           <w:tcPr>
             <w:tcW w:w="2250" w:type="dxa"/>
+            <w:tcBorders>
+              <w:top w:val="single" w:sz="4" w:space="0" w:color="auto"/>
+              <w:left w:val="single" w:sz="4" w:space="0" w:color="auto"/>
+              <w:bottom w:val="single" w:sz="4" w:space="0" w:color="auto"/>
+              <w:right w:val="single" w:sz="4" w:space="0" w:color="auto"/>
+            </w:tcBorders>
+            <w:hideMark/>
           </w:tcPr>
           <w:p>
-            <w:r>
-              <w:t>NVARCHAR(100)</w:t>
+            <w:pPr>
+              <w:rPr>
+                <w:szCs w:val="26"/>
+              </w:rPr>
+            </w:pPr>
+            <w:proofErr w:type="gramStart"/>
+            <w:r>
+              <w:rPr>
+                <w:szCs w:val="26"/>
+              </w:rPr>
+              <w:t>NVARCHAR(</w:t>
+            </w:r>
+            <w:proofErr w:type="gramEnd"/>
+            <w:r>
+              <w:rPr>
+                <w:szCs w:val="26"/>
+              </w:rPr>
+              <w:t>100)</w:t>
             </w:r>
           </w:p>
         </w:tc>
         <w:tc>
           <w:tcPr>
             <w:tcW w:w="1620" w:type="dxa"/>
+            <w:tcBorders>
+              <w:top w:val="single" w:sz="4" w:space="0" w:color="auto"/>
+              <w:left w:val="single" w:sz="4" w:space="0" w:color="auto"/>
+              <w:bottom w:val="single" w:sz="4" w:space="0" w:color="auto"/>
+              <w:right w:val="single" w:sz="4" w:space="0" w:color="auto"/>
+            </w:tcBorders>
           </w:tcPr>
-          <w:p/>
+          <w:p>
+            <w:pPr>
+              <w:rPr>
+                <w:szCs w:val="26"/>
+              </w:rPr>
+            </w:pPr>
+          </w:p>
         </w:tc>
         <w:tc>
           <w:tcPr>
             <w:tcW w:w="3978" w:type="dxa"/>
+            <w:tcBorders>
+              <w:top w:val="single" w:sz="4" w:space="0" w:color="auto"/>
+              <w:left w:val="single" w:sz="4" w:space="0" w:color="auto"/>
+              <w:bottom w:val="single" w:sz="4" w:space="0" w:color="auto"/>
+              <w:right w:val="single" w:sz="4" w:space="0" w:color="auto"/>
+            </w:tcBorders>
           </w:tcPr>
           <w:p>
-            <w:r>
-              <w:t>Tên giáo viên dạy lớp</w:t>
-            </w:r>
+            <w:pPr>
+              <w:rPr>
+                <w:szCs w:val="26"/>
+              </w:rPr>
+            </w:pPr>
+            <w:r>
+              <w:rPr>
+                <w:szCs w:val="26"/>
+              </w:rPr>
+              <w:t>Nguyễn Thị Xuân</w:t>
+            </w:r>
+          </w:p>
+          <w:p>
+            <w:pPr>
+              <w:rPr>
+                <w:szCs w:val="26"/>
+              </w:rPr>
+            </w:pPr>
+            <w:r>
+              <w:rPr>
+                <w:szCs w:val="26"/>
+              </w:rPr>
+              <w:t>Nguyễn Hồng Anh</w:t>
+            </w:r>
+          </w:p>
+          <w:p>
+            <w:pPr>
+              <w:rPr>
+                <w:szCs w:val="26"/>
+              </w:rPr>
+            </w:pPr>
+            <w:r>
+              <w:rPr>
+                <w:szCs w:val="26"/>
+              </w:rPr>
+              <w:t>Nguyễn Hoài Xuân</w:t>
+            </w:r>
+          </w:p>
+          <w:p>
+            <w:pPr>
+              <w:rPr>
+                <w:szCs w:val="26"/>
+              </w:rPr>
+            </w:pPr>
+            <w:r>
+              <w:rPr>
+                <w:szCs w:val="26"/>
+              </w:rPr>
+              <w:t>Đặng Ngọc Lâm</w:t>
+            </w:r>
+          </w:p>
+          <w:p>
+            <w:pPr>
+              <w:rPr>
+                <w:szCs w:val="26"/>
+              </w:rPr>
+            </w:pPr>
           </w:p>
         </w:tc>
       </w:tr>
@@ -3790,9 +4514,24 @@
         <w:tc>
           <w:tcPr>
             <w:tcW w:w="1728" w:type="dxa"/>
+            <w:tcBorders>
+              <w:top w:val="single" w:sz="4" w:space="0" w:color="auto"/>
+              <w:left w:val="single" w:sz="4" w:space="0" w:color="auto"/>
+              <w:bottom w:val="single" w:sz="4" w:space="0" w:color="auto"/>
+              <w:right w:val="single" w:sz="4" w:space="0" w:color="auto"/>
+            </w:tcBorders>
+            <w:hideMark/>
           </w:tcPr>
           <w:p>
-            <w:r>
+            <w:pPr>
+              <w:rPr>
+                <w:szCs w:val="26"/>
+              </w:rPr>
+            </w:pPr>
+            <w:r>
+              <w:rPr>
+                <w:szCs w:val="26"/>
+              </w:rPr>
               <w:t>NgayBD</w:t>
             </w:r>
           </w:p>
@@ -3800,9 +4539,24 @@
         <w:tc>
           <w:tcPr>
             <w:tcW w:w="2250" w:type="dxa"/>
+            <w:tcBorders>
+              <w:top w:val="single" w:sz="4" w:space="0" w:color="auto"/>
+              <w:left w:val="single" w:sz="4" w:space="0" w:color="auto"/>
+              <w:bottom w:val="single" w:sz="4" w:space="0" w:color="auto"/>
+              <w:right w:val="single" w:sz="4" w:space="0" w:color="auto"/>
+            </w:tcBorders>
+            <w:hideMark/>
           </w:tcPr>
           <w:p>
-            <w:r>
+            <w:pPr>
+              <w:rPr>
+                <w:szCs w:val="26"/>
+              </w:rPr>
+            </w:pPr>
+            <w:r>
+              <w:rPr>
+                <w:szCs w:val="26"/>
+              </w:rPr>
               <w:t>DATE</w:t>
             </w:r>
           </w:p>
@@ -3810,16 +4564,55 @@
         <w:tc>
           <w:tcPr>
             <w:tcW w:w="1620" w:type="dxa"/>
+            <w:tcBorders>
+              <w:top w:val="single" w:sz="4" w:space="0" w:color="auto"/>
+              <w:left w:val="single" w:sz="4" w:space="0" w:color="auto"/>
+              <w:bottom w:val="single" w:sz="4" w:space="0" w:color="auto"/>
+              <w:right w:val="single" w:sz="4" w:space="0" w:color="auto"/>
+            </w:tcBorders>
           </w:tcPr>
-          <w:p/>
+          <w:p>
+            <w:pPr>
+              <w:rPr>
+                <w:szCs w:val="26"/>
+              </w:rPr>
+            </w:pPr>
+          </w:p>
         </w:tc>
         <w:tc>
           <w:tcPr>
             <w:tcW w:w="3978" w:type="dxa"/>
+            <w:tcBorders>
+              <w:top w:val="single" w:sz="4" w:space="0" w:color="auto"/>
+              <w:left w:val="single" w:sz="4" w:space="0" w:color="auto"/>
+              <w:bottom w:val="single" w:sz="4" w:space="0" w:color="auto"/>
+              <w:right w:val="single" w:sz="4" w:space="0" w:color="auto"/>
+            </w:tcBorders>
           </w:tcPr>
           <w:p>
-            <w:r>
-              <w:t>Ngày bắt đầu học</w:t>
+            <w:pPr>
+              <w:rPr>
+                <w:szCs w:val="26"/>
+              </w:rPr>
+            </w:pPr>
+            <w:r>
+              <w:rPr>
+                <w:szCs w:val="26"/>
+              </w:rPr>
+              <w:t>01-08-2020</w:t>
+            </w:r>
+          </w:p>
+          <w:p>
+            <w:pPr>
+              <w:rPr>
+                <w:szCs w:val="26"/>
+              </w:rPr>
+            </w:pPr>
+            <w:r>
+              <w:rPr>
+                <w:szCs w:val="26"/>
+              </w:rPr>
+              <w:t>15-07-2020</w:t>
             </w:r>
           </w:p>
         </w:tc>
@@ -3828,9 +4621,24 @@
         <w:tc>
           <w:tcPr>
             <w:tcW w:w="1728" w:type="dxa"/>
+            <w:tcBorders>
+              <w:top w:val="single" w:sz="4" w:space="0" w:color="auto"/>
+              <w:left w:val="single" w:sz="4" w:space="0" w:color="auto"/>
+              <w:bottom w:val="single" w:sz="4" w:space="0" w:color="auto"/>
+              <w:right w:val="single" w:sz="4" w:space="0" w:color="auto"/>
+            </w:tcBorders>
+            <w:hideMark/>
           </w:tcPr>
           <w:p>
-            <w:r>
+            <w:pPr>
+              <w:rPr>
+                <w:szCs w:val="26"/>
+              </w:rPr>
+            </w:pPr>
+            <w:r>
+              <w:rPr>
+                <w:szCs w:val="26"/>
+              </w:rPr>
               <w:t>SoBuoiHoc</w:t>
             </w:r>
           </w:p>
@@ -3838,9 +4646,24 @@
         <w:tc>
           <w:tcPr>
             <w:tcW w:w="2250" w:type="dxa"/>
+            <w:tcBorders>
+              <w:top w:val="single" w:sz="4" w:space="0" w:color="auto"/>
+              <w:left w:val="single" w:sz="4" w:space="0" w:color="auto"/>
+              <w:bottom w:val="single" w:sz="4" w:space="0" w:color="auto"/>
+              <w:right w:val="single" w:sz="4" w:space="0" w:color="auto"/>
+            </w:tcBorders>
+            <w:hideMark/>
           </w:tcPr>
           <w:p>
-            <w:r>
+            <w:pPr>
+              <w:rPr>
+                <w:szCs w:val="26"/>
+              </w:rPr>
+            </w:pPr>
+            <w:r>
+              <w:rPr>
+                <w:szCs w:val="26"/>
+              </w:rPr>
               <w:t>INT</w:t>
             </w:r>
           </w:p>
@@ -3848,32 +4671,70 @@
         <w:tc>
           <w:tcPr>
             <w:tcW w:w="1620" w:type="dxa"/>
+            <w:tcBorders>
+              <w:top w:val="single" w:sz="4" w:space="0" w:color="auto"/>
+              <w:left w:val="single" w:sz="4" w:space="0" w:color="auto"/>
+              <w:bottom w:val="single" w:sz="4" w:space="0" w:color="auto"/>
+              <w:right w:val="single" w:sz="4" w:space="0" w:color="auto"/>
+            </w:tcBorders>
           </w:tcPr>
-          <w:p/>
+          <w:p>
+            <w:pPr>
+              <w:rPr>
+                <w:szCs w:val="26"/>
+              </w:rPr>
+            </w:pPr>
+          </w:p>
         </w:tc>
         <w:tc>
           <w:tcPr>
             <w:tcW w:w="3978" w:type="dxa"/>
+            <w:tcBorders>
+              <w:top w:val="single" w:sz="4" w:space="0" w:color="auto"/>
+              <w:left w:val="single" w:sz="4" w:space="0" w:color="auto"/>
+              <w:bottom w:val="single" w:sz="4" w:space="0" w:color="auto"/>
+              <w:right w:val="single" w:sz="4" w:space="0" w:color="auto"/>
+            </w:tcBorders>
+            <w:hideMark/>
           </w:tcPr>
           <w:p>
-            <w:r>
-              <w:t>Số lượng buổi học</w:t>
+            <w:pPr>
+              <w:rPr>
+                <w:szCs w:val="26"/>
+              </w:rPr>
+            </w:pPr>
+            <w:r>
+              <w:rPr>
+                <w:szCs w:val="26"/>
+              </w:rPr>
+              <w:t>40</w:t>
             </w:r>
           </w:p>
         </w:tc>
       </w:tr>
     </w:tbl>
-    <w:p/>
+    <w:p>
+      <w:pPr>
+        <w:rPr>
+          <w:szCs w:val="26"/>
+        </w:rPr>
+      </w:pPr>
+      <w:bookmarkStart w:id="12" w:name="_GoBack"/>
+      <w:bookmarkEnd w:id="12"/>
+    </w:p>
     <w:p>
       <w:pPr>
         <w:rPr>
           <w:b/>
+          <w:szCs w:val="26"/>
         </w:rPr>
       </w:pPr>
       <w:r>
         <w:rPr>
           <w:b/>
-        </w:rPr>
+          <w:szCs w:val="26"/>
+        </w:rPr>
+        <w:lastRenderedPageBreak/>
         <w:t>HOC_VIEN</w:t>
       </w:r>
     </w:p>
@@ -3893,17 +4754,26 @@
         <w:tc>
           <w:tcPr>
             <w:tcW w:w="1728" w:type="dxa"/>
+            <w:tcBorders>
+              <w:top w:val="single" w:sz="4" w:space="0" w:color="auto"/>
+              <w:left w:val="single" w:sz="4" w:space="0" w:color="auto"/>
+              <w:bottom w:val="single" w:sz="4" w:space="0" w:color="auto"/>
+              <w:right w:val="single" w:sz="4" w:space="0" w:color="auto"/>
+            </w:tcBorders>
+            <w:hideMark/>
           </w:tcPr>
           <w:p>
             <w:pPr>
               <w:jc w:val="center"/>
               <w:rPr>
                 <w:b/>
+                <w:szCs w:val="26"/>
               </w:rPr>
             </w:pPr>
             <w:r>
               <w:rPr>
                 <w:b/>
+                <w:szCs w:val="26"/>
               </w:rPr>
               <w:t>Tên cột</w:t>
             </w:r>
@@ -3912,17 +4782,26 @@
         <w:tc>
           <w:tcPr>
             <w:tcW w:w="2250" w:type="dxa"/>
+            <w:tcBorders>
+              <w:top w:val="single" w:sz="4" w:space="0" w:color="auto"/>
+              <w:left w:val="single" w:sz="4" w:space="0" w:color="auto"/>
+              <w:bottom w:val="single" w:sz="4" w:space="0" w:color="auto"/>
+              <w:right w:val="single" w:sz="4" w:space="0" w:color="auto"/>
+            </w:tcBorders>
+            <w:hideMark/>
           </w:tcPr>
           <w:p>
             <w:pPr>
               <w:jc w:val="center"/>
               <w:rPr>
                 <w:b/>
+                <w:szCs w:val="26"/>
               </w:rPr>
             </w:pPr>
             <w:r>
               <w:rPr>
                 <w:b/>
+                <w:szCs w:val="26"/>
               </w:rPr>
               <w:t>Kiểu dữ liệu</w:t>
             </w:r>
@@ -3931,17 +4810,26 @@
         <w:tc>
           <w:tcPr>
             <w:tcW w:w="1620" w:type="dxa"/>
+            <w:tcBorders>
+              <w:top w:val="single" w:sz="4" w:space="0" w:color="auto"/>
+              <w:left w:val="single" w:sz="4" w:space="0" w:color="auto"/>
+              <w:bottom w:val="single" w:sz="4" w:space="0" w:color="auto"/>
+              <w:right w:val="single" w:sz="4" w:space="0" w:color="auto"/>
+            </w:tcBorders>
+            <w:hideMark/>
           </w:tcPr>
           <w:p>
             <w:pPr>
               <w:jc w:val="center"/>
               <w:rPr>
                 <w:b/>
+                <w:szCs w:val="26"/>
               </w:rPr>
             </w:pPr>
             <w:r>
               <w:rPr>
                 <w:b/>
+                <w:szCs w:val="26"/>
               </w:rPr>
               <w:t>Khóa</w:t>
             </w:r>
@@ -3950,17 +4838,26 @@
         <w:tc>
           <w:tcPr>
             <w:tcW w:w="3978" w:type="dxa"/>
+            <w:tcBorders>
+              <w:top w:val="single" w:sz="4" w:space="0" w:color="auto"/>
+              <w:left w:val="single" w:sz="4" w:space="0" w:color="auto"/>
+              <w:bottom w:val="single" w:sz="4" w:space="0" w:color="auto"/>
+              <w:right w:val="single" w:sz="4" w:space="0" w:color="auto"/>
+            </w:tcBorders>
+            <w:hideMark/>
           </w:tcPr>
           <w:p>
             <w:pPr>
               <w:jc w:val="center"/>
               <w:rPr>
                 <w:b/>
+                <w:szCs w:val="26"/>
               </w:rPr>
             </w:pPr>
             <w:r>
               <w:rPr>
                 <w:b/>
+                <w:szCs w:val="26"/>
               </w:rPr>
               <w:t>Mô tả</w:t>
             </w:r>
@@ -3971,9 +4868,24 @@
         <w:tc>
           <w:tcPr>
             <w:tcW w:w="1728" w:type="dxa"/>
+            <w:tcBorders>
+              <w:top w:val="single" w:sz="4" w:space="0" w:color="auto"/>
+              <w:left w:val="single" w:sz="4" w:space="0" w:color="auto"/>
+              <w:bottom w:val="single" w:sz="4" w:space="0" w:color="auto"/>
+              <w:right w:val="single" w:sz="4" w:space="0" w:color="auto"/>
+            </w:tcBorders>
+            <w:hideMark/>
           </w:tcPr>
           <w:p>
-            <w:r>
+            <w:pPr>
+              <w:rPr>
+                <w:szCs w:val="26"/>
+              </w:rPr>
+            </w:pPr>
+            <w:r>
+              <w:rPr>
+                <w:szCs w:val="26"/>
+              </w:rPr>
               <w:t>SoDT</w:t>
             </w:r>
           </w:p>
@@ -3981,26 +4893,58 @@
         <w:tc>
           <w:tcPr>
             <w:tcW w:w="2250" w:type="dxa"/>
+            <w:tcBorders>
+              <w:top w:val="single" w:sz="4" w:space="0" w:color="auto"/>
+              <w:left w:val="single" w:sz="4" w:space="0" w:color="auto"/>
+              <w:bottom w:val="single" w:sz="4" w:space="0" w:color="auto"/>
+              <w:right w:val="single" w:sz="4" w:space="0" w:color="auto"/>
+            </w:tcBorders>
+            <w:hideMark/>
           </w:tcPr>
           <w:p>
-            <w:r>
-              <w:t>VARCHAR(15)</w:t>
+            <w:pPr>
+              <w:rPr>
+                <w:szCs w:val="26"/>
+              </w:rPr>
+            </w:pPr>
+            <w:proofErr w:type="gramStart"/>
+            <w:r>
+              <w:rPr>
+                <w:szCs w:val="26"/>
+              </w:rPr>
+              <w:t>VARCHAR(</w:t>
+            </w:r>
+            <w:proofErr w:type="gramEnd"/>
+            <w:r>
+              <w:rPr>
+                <w:szCs w:val="26"/>
+              </w:rPr>
+              <w:t>15)</w:t>
             </w:r>
           </w:p>
         </w:tc>
         <w:tc>
           <w:tcPr>
             <w:tcW w:w="1620" w:type="dxa"/>
+            <w:tcBorders>
+              <w:top w:val="single" w:sz="4" w:space="0" w:color="auto"/>
+              <w:left w:val="single" w:sz="4" w:space="0" w:color="auto"/>
+              <w:bottom w:val="single" w:sz="4" w:space="0" w:color="auto"/>
+              <w:right w:val="single" w:sz="4" w:space="0" w:color="auto"/>
+            </w:tcBorders>
+            <w:hideMark/>
           </w:tcPr>
           <w:p>
             <w:pPr>
               <w:rPr>
                 <w:smallCaps/>
+                <w:szCs w:val="26"/>
               </w:rPr>
             </w:pPr>
             <w:r>
               <w:rPr>
                 <w:smallCaps/>
+                <w:szCs w:val="26"/>
               </w:rPr>
               <w:t>Khóa chính</w:t>
             </w:r>
@@ -4009,18 +4953,283 @@
         <w:tc>
           <w:tcPr>
             <w:tcW w:w="3978" w:type="dxa"/>
+            <w:tcBorders>
+              <w:top w:val="single" w:sz="4" w:space="0" w:color="auto"/>
+              <w:left w:val="single" w:sz="4" w:space="0" w:color="auto"/>
+              <w:bottom w:val="single" w:sz="4" w:space="0" w:color="auto"/>
+              <w:right w:val="single" w:sz="4" w:space="0" w:color="auto"/>
+            </w:tcBorders>
           </w:tcPr>
-          <w:p/>
+          <w:p>
+            <w:pPr>
+              <w:autoSpaceDE w:val="0"/>
+              <w:autoSpaceDN w:val="0"/>
+              <w:adjustRightInd w:val="0"/>
+              <w:spacing w:before="0" w:line="240" w:lineRule="auto"/>
+              <w:jc w:val="left"/>
+              <w:rPr>
+                <w:rFonts w:eastAsiaTheme="minorHAnsi"/>
+                <w:color w:val="000000" w:themeColor="text1"/>
+                <w:szCs w:val="26"/>
+              </w:rPr>
+            </w:pPr>
+          </w:p>
+          <w:p>
+            <w:pPr>
+              <w:autoSpaceDE w:val="0"/>
+              <w:autoSpaceDN w:val="0"/>
+              <w:adjustRightInd w:val="0"/>
+              <w:spacing w:before="0" w:line="240" w:lineRule="auto"/>
+              <w:jc w:val="left"/>
+              <w:rPr>
+                <w:rFonts w:eastAsiaTheme="minorHAnsi"/>
+                <w:color w:val="000000" w:themeColor="text1"/>
+                <w:szCs w:val="26"/>
+              </w:rPr>
+            </w:pPr>
+            <w:r>
+              <w:rPr>
+                <w:rFonts w:eastAsiaTheme="minorHAnsi"/>
+                <w:color w:val="000000" w:themeColor="text1"/>
+                <w:szCs w:val="26"/>
+              </w:rPr>
+              <w:t>0997258123</w:t>
+            </w:r>
+          </w:p>
+          <w:p>
+            <w:pPr>
+              <w:autoSpaceDE w:val="0"/>
+              <w:autoSpaceDN w:val="0"/>
+              <w:adjustRightInd w:val="0"/>
+              <w:spacing w:before="0" w:line="240" w:lineRule="auto"/>
+              <w:jc w:val="left"/>
+              <w:rPr>
+                <w:rFonts w:eastAsiaTheme="minorHAnsi"/>
+                <w:color w:val="000000" w:themeColor="text1"/>
+                <w:szCs w:val="26"/>
+              </w:rPr>
+            </w:pPr>
+            <w:r>
+              <w:rPr>
+                <w:rFonts w:eastAsiaTheme="minorHAnsi"/>
+                <w:color w:val="000000" w:themeColor="text1"/>
+                <w:szCs w:val="26"/>
+              </w:rPr>
+              <w:t>0985456369</w:t>
+            </w:r>
+          </w:p>
+          <w:p>
+            <w:pPr>
+              <w:autoSpaceDE w:val="0"/>
+              <w:autoSpaceDN w:val="0"/>
+              <w:adjustRightInd w:val="0"/>
+              <w:spacing w:before="0" w:line="240" w:lineRule="auto"/>
+              <w:jc w:val="left"/>
+              <w:rPr>
+                <w:rFonts w:eastAsiaTheme="minorHAnsi"/>
+                <w:color w:val="000000" w:themeColor="text1"/>
+                <w:szCs w:val="26"/>
+              </w:rPr>
+            </w:pPr>
+            <w:r>
+              <w:rPr>
+                <w:rFonts w:eastAsiaTheme="minorHAnsi"/>
+                <w:color w:val="000000" w:themeColor="text1"/>
+                <w:szCs w:val="26"/>
+              </w:rPr>
+              <w:t>0977963123</w:t>
+            </w:r>
+          </w:p>
+          <w:p>
+            <w:pPr>
+              <w:autoSpaceDE w:val="0"/>
+              <w:autoSpaceDN w:val="0"/>
+              <w:adjustRightInd w:val="0"/>
+              <w:spacing w:before="0" w:line="240" w:lineRule="auto"/>
+              <w:jc w:val="left"/>
+              <w:rPr>
+                <w:rFonts w:eastAsiaTheme="minorHAnsi"/>
+                <w:color w:val="000000" w:themeColor="text1"/>
+                <w:szCs w:val="26"/>
+              </w:rPr>
+            </w:pPr>
+            <w:r>
+              <w:rPr>
+                <w:rFonts w:eastAsiaTheme="minorHAnsi"/>
+                <w:color w:val="000000" w:themeColor="text1"/>
+                <w:szCs w:val="26"/>
+              </w:rPr>
+              <w:t>0969874565</w:t>
+            </w:r>
+          </w:p>
+          <w:p>
+            <w:pPr>
+              <w:autoSpaceDE w:val="0"/>
+              <w:autoSpaceDN w:val="0"/>
+              <w:adjustRightInd w:val="0"/>
+              <w:spacing w:before="0" w:line="240" w:lineRule="auto"/>
+              <w:jc w:val="left"/>
+              <w:rPr>
+                <w:rFonts w:eastAsiaTheme="minorHAnsi"/>
+                <w:color w:val="000000" w:themeColor="text1"/>
+                <w:szCs w:val="26"/>
+              </w:rPr>
+            </w:pPr>
+            <w:r>
+              <w:rPr>
+                <w:rFonts w:eastAsiaTheme="minorHAnsi"/>
+                <w:color w:val="000000" w:themeColor="text1"/>
+                <w:szCs w:val="26"/>
+              </w:rPr>
+              <w:t>0957896741</w:t>
+            </w:r>
+          </w:p>
+          <w:p>
+            <w:pPr>
+              <w:autoSpaceDE w:val="0"/>
+              <w:autoSpaceDN w:val="0"/>
+              <w:adjustRightInd w:val="0"/>
+              <w:spacing w:before="0" w:line="240" w:lineRule="auto"/>
+              <w:jc w:val="left"/>
+              <w:rPr>
+                <w:rFonts w:eastAsiaTheme="minorHAnsi"/>
+                <w:color w:val="000000" w:themeColor="text1"/>
+                <w:szCs w:val="26"/>
+              </w:rPr>
+            </w:pPr>
+            <w:r>
+              <w:rPr>
+                <w:rFonts w:eastAsiaTheme="minorHAnsi"/>
+                <w:color w:val="000000" w:themeColor="text1"/>
+                <w:szCs w:val="26"/>
+              </w:rPr>
+              <w:t>0945821654</w:t>
+            </w:r>
+          </w:p>
+          <w:p>
+            <w:pPr>
+              <w:autoSpaceDE w:val="0"/>
+              <w:autoSpaceDN w:val="0"/>
+              <w:adjustRightInd w:val="0"/>
+              <w:spacing w:before="0" w:line="240" w:lineRule="auto"/>
+              <w:jc w:val="left"/>
+              <w:rPr>
+                <w:rFonts w:eastAsiaTheme="minorHAnsi"/>
+                <w:color w:val="000000" w:themeColor="text1"/>
+                <w:szCs w:val="26"/>
+              </w:rPr>
+            </w:pPr>
+            <w:r>
+              <w:rPr>
+                <w:rFonts w:eastAsiaTheme="minorHAnsi"/>
+                <w:color w:val="000000" w:themeColor="text1"/>
+                <w:szCs w:val="26"/>
+              </w:rPr>
+              <w:t>0936547895</w:t>
+            </w:r>
+          </w:p>
+          <w:p>
+            <w:pPr>
+              <w:autoSpaceDE w:val="0"/>
+              <w:autoSpaceDN w:val="0"/>
+              <w:adjustRightInd w:val="0"/>
+              <w:spacing w:before="0" w:line="240" w:lineRule="auto"/>
+              <w:jc w:val="left"/>
+              <w:rPr>
+                <w:rFonts w:eastAsiaTheme="minorHAnsi"/>
+                <w:color w:val="000000" w:themeColor="text1"/>
+                <w:szCs w:val="26"/>
+              </w:rPr>
+            </w:pPr>
+            <w:r>
+              <w:rPr>
+                <w:rFonts w:eastAsiaTheme="minorHAnsi"/>
+                <w:color w:val="000000" w:themeColor="text1"/>
+                <w:szCs w:val="26"/>
+              </w:rPr>
+              <w:t>0924568794</w:t>
+            </w:r>
+          </w:p>
+          <w:p>
+            <w:pPr>
+              <w:autoSpaceDE w:val="0"/>
+              <w:autoSpaceDN w:val="0"/>
+              <w:adjustRightInd w:val="0"/>
+              <w:spacing w:before="0" w:line="240" w:lineRule="auto"/>
+              <w:jc w:val="left"/>
+              <w:rPr>
+                <w:rFonts w:eastAsiaTheme="minorHAnsi"/>
+                <w:color w:val="000000" w:themeColor="text1"/>
+                <w:szCs w:val="26"/>
+              </w:rPr>
+            </w:pPr>
+            <w:r>
+              <w:rPr>
+                <w:rFonts w:eastAsiaTheme="minorHAnsi"/>
+                <w:color w:val="000000" w:themeColor="text1"/>
+                <w:szCs w:val="26"/>
+              </w:rPr>
+              <w:t>0915846734</w:t>
+            </w:r>
+          </w:p>
+          <w:p>
+            <w:pPr>
+              <w:autoSpaceDE w:val="0"/>
+              <w:autoSpaceDN w:val="0"/>
+              <w:adjustRightInd w:val="0"/>
+              <w:spacing w:before="0" w:line="240" w:lineRule="auto"/>
+              <w:jc w:val="left"/>
+              <w:rPr>
+                <w:rFonts w:eastAsiaTheme="minorHAnsi"/>
+                <w:color w:val="000000" w:themeColor="text1"/>
+                <w:szCs w:val="26"/>
+              </w:rPr>
+            </w:pPr>
+            <w:r>
+              <w:rPr>
+                <w:rFonts w:eastAsiaTheme="minorHAnsi"/>
+                <w:color w:val="000000" w:themeColor="text1"/>
+                <w:szCs w:val="26"/>
+              </w:rPr>
+              <w:t>0996951753</w:t>
+            </w:r>
+          </w:p>
+          <w:p>
+            <w:pPr>
+              <w:autoSpaceDE w:val="0"/>
+              <w:autoSpaceDN w:val="0"/>
+              <w:adjustRightInd w:val="0"/>
+              <w:spacing w:before="0" w:line="240" w:lineRule="auto"/>
+              <w:jc w:val="left"/>
+              <w:rPr>
+                <w:szCs w:val="26"/>
+              </w:rPr>
+            </w:pPr>
+          </w:p>
         </w:tc>
       </w:tr>
       <w:tr>
         <w:tc>
           <w:tcPr>
             <w:tcW w:w="1728" w:type="dxa"/>
+            <w:tcBorders>
+              <w:top w:val="single" w:sz="4" w:space="0" w:color="auto"/>
+              <w:left w:val="single" w:sz="4" w:space="0" w:color="auto"/>
+              <w:bottom w:val="single" w:sz="4" w:space="0" w:color="auto"/>
+              <w:right w:val="single" w:sz="4" w:space="0" w:color="auto"/>
+            </w:tcBorders>
+            <w:hideMark/>
           </w:tcPr>
           <w:p>
-            <w:r>
-              <w:lastRenderedPageBreak/>
+            <w:pPr>
+              <w:rPr>
+                <w:szCs w:val="26"/>
+              </w:rPr>
+            </w:pPr>
+            <w:r>
+              <w:rPr>
+                <w:szCs w:val="26"/>
+              </w:rPr>
               <w:t>HoTen</w:t>
             </w:r>
           </w:p>
@@ -4028,33 +5237,225 @@
         <w:tc>
           <w:tcPr>
             <w:tcW w:w="2250" w:type="dxa"/>
+            <w:tcBorders>
+              <w:top w:val="single" w:sz="4" w:space="0" w:color="auto"/>
+              <w:left w:val="single" w:sz="4" w:space="0" w:color="auto"/>
+              <w:bottom w:val="single" w:sz="4" w:space="0" w:color="auto"/>
+              <w:right w:val="single" w:sz="4" w:space="0" w:color="auto"/>
+            </w:tcBorders>
+            <w:hideMark/>
           </w:tcPr>
           <w:p>
-            <w:r>
-              <w:t>NVARCHAR(100)</w:t>
+            <w:pPr>
+              <w:rPr>
+                <w:szCs w:val="26"/>
+              </w:rPr>
+            </w:pPr>
+            <w:proofErr w:type="gramStart"/>
+            <w:r>
+              <w:rPr>
+                <w:szCs w:val="26"/>
+              </w:rPr>
+              <w:t>NVARCHAR(</w:t>
+            </w:r>
+            <w:proofErr w:type="gramEnd"/>
+            <w:r>
+              <w:rPr>
+                <w:szCs w:val="26"/>
+              </w:rPr>
+              <w:t>100)</w:t>
             </w:r>
           </w:p>
         </w:tc>
         <w:tc>
           <w:tcPr>
             <w:tcW w:w="1620" w:type="dxa"/>
+            <w:tcBorders>
+              <w:top w:val="single" w:sz="4" w:space="0" w:color="auto"/>
+              <w:left w:val="single" w:sz="4" w:space="0" w:color="auto"/>
+              <w:bottom w:val="single" w:sz="4" w:space="0" w:color="auto"/>
+              <w:right w:val="single" w:sz="4" w:space="0" w:color="auto"/>
+            </w:tcBorders>
           </w:tcPr>
-          <w:p/>
+          <w:p>
+            <w:pPr>
+              <w:rPr>
+                <w:szCs w:val="26"/>
+              </w:rPr>
+            </w:pPr>
+          </w:p>
         </w:tc>
         <w:tc>
           <w:tcPr>
             <w:tcW w:w="3978" w:type="dxa"/>
+            <w:tcBorders>
+              <w:top w:val="single" w:sz="4" w:space="0" w:color="auto"/>
+              <w:left w:val="single" w:sz="4" w:space="0" w:color="auto"/>
+              <w:bottom w:val="single" w:sz="4" w:space="0" w:color="auto"/>
+              <w:right w:val="single" w:sz="4" w:space="0" w:color="auto"/>
+            </w:tcBorders>
           </w:tcPr>
-          <w:p/>
+          <w:p>
+            <w:pPr>
+              <w:rPr>
+                <w:szCs w:val="26"/>
+              </w:rPr>
+            </w:pPr>
+            <w:r>
+              <w:rPr>
+                <w:szCs w:val="26"/>
+              </w:rPr>
+              <w:t>Lê Thị Anh</w:t>
+            </w:r>
+          </w:p>
+          <w:p>
+            <w:pPr>
+              <w:rPr>
+                <w:szCs w:val="26"/>
+              </w:rPr>
+            </w:pPr>
+            <w:r>
+              <w:rPr>
+                <w:szCs w:val="26"/>
+              </w:rPr>
+              <w:t>Trần Văn Đạo</w:t>
+            </w:r>
+          </w:p>
+          <w:p>
+            <w:pPr>
+              <w:rPr>
+                <w:szCs w:val="26"/>
+              </w:rPr>
+            </w:pPr>
+            <w:r>
+              <w:rPr>
+                <w:szCs w:val="26"/>
+              </w:rPr>
+              <w:t>Nguyễn Hồng Lê</w:t>
+            </w:r>
+          </w:p>
+          <w:p>
+            <w:pPr>
+              <w:rPr>
+                <w:szCs w:val="26"/>
+              </w:rPr>
+            </w:pPr>
+            <w:r>
+              <w:rPr>
+                <w:szCs w:val="26"/>
+              </w:rPr>
+              <w:t>Phan Thị Thắm</w:t>
+            </w:r>
+          </w:p>
+          <w:p>
+            <w:pPr>
+              <w:rPr>
+                <w:szCs w:val="26"/>
+              </w:rPr>
+            </w:pPr>
+            <w:r>
+              <w:rPr>
+                <w:szCs w:val="26"/>
+              </w:rPr>
+              <w:t>Lê Hoàng Hà</w:t>
+            </w:r>
+          </w:p>
+          <w:p>
+            <w:pPr>
+              <w:rPr>
+                <w:szCs w:val="26"/>
+              </w:rPr>
+            </w:pPr>
+            <w:r>
+              <w:rPr>
+                <w:szCs w:val="26"/>
+              </w:rPr>
+              <w:t>Võ Mai Hương</w:t>
+            </w:r>
+          </w:p>
+          <w:p>
+            <w:pPr>
+              <w:rPr>
+                <w:szCs w:val="26"/>
+              </w:rPr>
+            </w:pPr>
+            <w:r>
+              <w:rPr>
+                <w:szCs w:val="26"/>
+              </w:rPr>
+              <w:t>Phan Lê Hân</w:t>
+            </w:r>
+          </w:p>
+          <w:p>
+            <w:pPr>
+              <w:rPr>
+                <w:szCs w:val="26"/>
+              </w:rPr>
+            </w:pPr>
+            <w:r>
+              <w:rPr>
+                <w:szCs w:val="26"/>
+              </w:rPr>
+              <w:t>Nguyễn Ngọc</w:t>
+            </w:r>
+          </w:p>
+          <w:p>
+            <w:pPr>
+              <w:rPr>
+                <w:szCs w:val="26"/>
+              </w:rPr>
+            </w:pPr>
+            <w:r>
+              <w:rPr>
+                <w:szCs w:val="26"/>
+              </w:rPr>
+              <w:t>Trần Tuyết</w:t>
+            </w:r>
+          </w:p>
+          <w:p>
+            <w:pPr>
+              <w:rPr>
+                <w:szCs w:val="26"/>
+              </w:rPr>
+            </w:pPr>
+            <w:r>
+              <w:rPr>
+                <w:szCs w:val="26"/>
+              </w:rPr>
+              <w:t>Phạm Anh</w:t>
+            </w:r>
+          </w:p>
+          <w:p>
+            <w:pPr>
+              <w:rPr>
+                <w:szCs w:val="26"/>
+              </w:rPr>
+            </w:pPr>
+          </w:p>
         </w:tc>
       </w:tr>
       <w:tr>
         <w:tc>
           <w:tcPr>
             <w:tcW w:w="1728" w:type="dxa"/>
+            <w:tcBorders>
+              <w:top w:val="single" w:sz="4" w:space="0" w:color="auto"/>
+              <w:left w:val="single" w:sz="4" w:space="0" w:color="auto"/>
+              <w:bottom w:val="single" w:sz="4" w:space="0" w:color="auto"/>
+              <w:right w:val="single" w:sz="4" w:space="0" w:color="auto"/>
+            </w:tcBorders>
+            <w:hideMark/>
           </w:tcPr>
           <w:p>
-            <w:r>
+            <w:pPr>
+              <w:rPr>
+                <w:szCs w:val="26"/>
+              </w:rPr>
+            </w:pPr>
+            <w:r>
+              <w:rPr>
+                <w:szCs w:val="26"/>
+              </w:rPr>
               <w:t>DiaChi</w:t>
             </w:r>
           </w:p>
@@ -4062,37 +5463,204 @@
         <w:tc>
           <w:tcPr>
             <w:tcW w:w="2250" w:type="dxa"/>
+            <w:tcBorders>
+              <w:top w:val="single" w:sz="4" w:space="0" w:color="auto"/>
+              <w:left w:val="single" w:sz="4" w:space="0" w:color="auto"/>
+              <w:bottom w:val="single" w:sz="4" w:space="0" w:color="auto"/>
+              <w:right w:val="single" w:sz="4" w:space="0" w:color="auto"/>
+            </w:tcBorders>
+            <w:hideMark/>
           </w:tcPr>
           <w:p>
-            <w:r>
-              <w:t>NVARCHAR(100)</w:t>
+            <w:pPr>
+              <w:rPr>
+                <w:szCs w:val="26"/>
+              </w:rPr>
+            </w:pPr>
+            <w:proofErr w:type="gramStart"/>
+            <w:r>
+              <w:rPr>
+                <w:szCs w:val="26"/>
+              </w:rPr>
+              <w:t>NVARCHAR(</w:t>
+            </w:r>
+            <w:proofErr w:type="gramEnd"/>
+            <w:r>
+              <w:rPr>
+                <w:szCs w:val="26"/>
+              </w:rPr>
+              <w:t>100)</w:t>
             </w:r>
           </w:p>
         </w:tc>
         <w:tc>
           <w:tcPr>
             <w:tcW w:w="1620" w:type="dxa"/>
+            <w:tcBorders>
+              <w:top w:val="single" w:sz="4" w:space="0" w:color="auto"/>
+              <w:left w:val="single" w:sz="4" w:space="0" w:color="auto"/>
+              <w:bottom w:val="single" w:sz="4" w:space="0" w:color="auto"/>
+              <w:right w:val="single" w:sz="4" w:space="0" w:color="auto"/>
+            </w:tcBorders>
           </w:tcPr>
-          <w:p/>
+          <w:p>
+            <w:pPr>
+              <w:rPr>
+                <w:szCs w:val="26"/>
+              </w:rPr>
+            </w:pPr>
+          </w:p>
         </w:tc>
         <w:tc>
           <w:tcPr>
             <w:tcW w:w="3978" w:type="dxa"/>
+            <w:tcBorders>
+              <w:top w:val="single" w:sz="4" w:space="0" w:color="auto"/>
+              <w:left w:val="single" w:sz="4" w:space="0" w:color="auto"/>
+              <w:bottom w:val="single" w:sz="4" w:space="0" w:color="auto"/>
+              <w:right w:val="single" w:sz="4" w:space="0" w:color="auto"/>
+            </w:tcBorders>
+            <w:hideMark/>
           </w:tcPr>
-          <w:p/>
+          <w:p>
+            <w:pPr>
+              <w:rPr>
+                <w:szCs w:val="26"/>
+              </w:rPr>
+            </w:pPr>
+            <w:r>
+              <w:rPr>
+                <w:szCs w:val="26"/>
+              </w:rPr>
+              <w:t>155 Ngũ Hành Sơn, Đà Nẵng</w:t>
+            </w:r>
+          </w:p>
+          <w:p>
+            <w:pPr>
+              <w:rPr>
+                <w:szCs w:val="26"/>
+              </w:rPr>
+            </w:pPr>
+            <w:r>
+              <w:rPr>
+                <w:szCs w:val="26"/>
+              </w:rPr>
+              <w:t>Tam Kỳ, Quảng Nam</w:t>
+            </w:r>
+          </w:p>
+          <w:p>
+            <w:pPr>
+              <w:rPr>
+                <w:szCs w:val="26"/>
+              </w:rPr>
+            </w:pPr>
+            <w:r>
+              <w:rPr>
+                <w:szCs w:val="26"/>
+              </w:rPr>
+              <w:t>71 Ngũ Hành Sơn, Đà Nẵng</w:t>
+            </w:r>
+          </w:p>
+          <w:p>
+            <w:pPr>
+              <w:rPr>
+                <w:szCs w:val="26"/>
+              </w:rPr>
+            </w:pPr>
+            <w:r>
+              <w:rPr>
+                <w:szCs w:val="26"/>
+              </w:rPr>
+              <w:lastRenderedPageBreak/>
+              <w:t>30 Bùi Tá Hán, Đà Nẵng</w:t>
+            </w:r>
+          </w:p>
+          <w:p>
+            <w:pPr>
+              <w:rPr>
+                <w:szCs w:val="26"/>
+              </w:rPr>
+            </w:pPr>
+            <w:r>
+              <w:rPr>
+                <w:szCs w:val="26"/>
+              </w:rPr>
+              <w:t>277 Núi Thành, Đà Nẵng</w:t>
+            </w:r>
+          </w:p>
+          <w:p>
+            <w:pPr>
+              <w:rPr>
+                <w:szCs w:val="26"/>
+              </w:rPr>
+            </w:pPr>
+            <w:r>
+              <w:rPr>
+                <w:szCs w:val="26"/>
+              </w:rPr>
+              <w:t>30 Đa Mặn 7, Đà Nẵng</w:t>
+            </w:r>
+          </w:p>
+          <w:p>
+            <w:pPr>
+              <w:rPr>
+                <w:szCs w:val="26"/>
+              </w:rPr>
+            </w:pPr>
+            <w:r>
+              <w:rPr>
+                <w:szCs w:val="26"/>
+              </w:rPr>
+              <w:t>Quế Sơn, Quảng Nam</w:t>
+            </w:r>
+          </w:p>
+          <w:p>
+            <w:pPr>
+              <w:rPr>
+                <w:szCs w:val="26"/>
+              </w:rPr>
+            </w:pPr>
+            <w:r>
+              <w:rPr>
+                <w:szCs w:val="26"/>
+              </w:rPr>
+              <w:t>Thăng Bình, Quảng Nam</w:t>
+            </w:r>
+          </w:p>
+          <w:p>
+            <w:pPr>
+              <w:rPr>
+                <w:szCs w:val="26"/>
+              </w:rPr>
+            </w:pPr>
+            <w:r>
+              <w:rPr>
+                <w:szCs w:val="26"/>
+              </w:rPr>
+              <w:t>78 Lê Văn Hưu, Đà Nẵng</w:t>
+            </w:r>
+          </w:p>
         </w:tc>
       </w:tr>
     </w:tbl>
-    <w:p/>
+    <w:p>
+      <w:pPr>
+        <w:rPr>
+          <w:szCs w:val="26"/>
+        </w:rPr>
+      </w:pPr>
+    </w:p>
     <w:p>
       <w:pPr>
         <w:rPr>
           <w:b/>
+          <w:szCs w:val="26"/>
         </w:rPr>
       </w:pPr>
       <w:r>
         <w:rPr>
           <w:b/>
+          <w:szCs w:val="26"/>
         </w:rPr>
         <w:t>DANG_KI</w:t>
       </w:r>
@@ -4100,30 +5668,39 @@
     <w:tbl>
       <w:tblPr>
         <w:tblStyle w:val="LiBang"/>
-        <w:tblW w:w="0" w:type="auto"/>
+        <w:tblW w:w="9756" w:type="dxa"/>
         <w:tblLook w:val="04A0" w:firstRow="1" w:lastRow="0" w:firstColumn="1" w:lastColumn="0" w:noHBand="0" w:noVBand="1"/>
       </w:tblPr>
       <w:tblGrid>
         <w:gridCol w:w="1728"/>
         <w:gridCol w:w="2250"/>
-        <w:gridCol w:w="1620"/>
+        <w:gridCol w:w="1800"/>
         <w:gridCol w:w="3978"/>
       </w:tblGrid>
       <w:tr>
         <w:tc>
           <w:tcPr>
             <w:tcW w:w="1728" w:type="dxa"/>
+            <w:tcBorders>
+              <w:top w:val="single" w:sz="4" w:space="0" w:color="auto"/>
+              <w:left w:val="single" w:sz="4" w:space="0" w:color="auto"/>
+              <w:bottom w:val="single" w:sz="4" w:space="0" w:color="auto"/>
+              <w:right w:val="single" w:sz="4" w:space="0" w:color="auto"/>
+            </w:tcBorders>
+            <w:hideMark/>
           </w:tcPr>
           <w:p>
             <w:pPr>
               <w:jc w:val="center"/>
               <w:rPr>
                 <w:b/>
+                <w:szCs w:val="26"/>
               </w:rPr>
             </w:pPr>
             <w:r>
               <w:rPr>
                 <w:b/>
+                <w:szCs w:val="26"/>
               </w:rPr>
               <w:t>Tên cột</w:t>
             </w:r>
@@ -4132,17 +5709,26 @@
         <w:tc>
           <w:tcPr>
             <w:tcW w:w="2250" w:type="dxa"/>
+            <w:tcBorders>
+              <w:top w:val="single" w:sz="4" w:space="0" w:color="auto"/>
+              <w:left w:val="single" w:sz="4" w:space="0" w:color="auto"/>
+              <w:bottom w:val="single" w:sz="4" w:space="0" w:color="auto"/>
+              <w:right w:val="single" w:sz="4" w:space="0" w:color="auto"/>
+            </w:tcBorders>
+            <w:hideMark/>
           </w:tcPr>
           <w:p>
             <w:pPr>
               <w:jc w:val="center"/>
               <w:rPr>
                 <w:b/>
+                <w:szCs w:val="26"/>
               </w:rPr>
             </w:pPr>
             <w:r>
               <w:rPr>
                 <w:b/>
+                <w:szCs w:val="26"/>
               </w:rPr>
               <w:t>Kiểu dữ liệu</w:t>
             </w:r>
@@ -4150,18 +5736,27 @@
         </w:tc>
         <w:tc>
           <w:tcPr>
-            <w:tcW w:w="1620" w:type="dxa"/>
+            <w:tcW w:w="1800" w:type="dxa"/>
+            <w:tcBorders>
+              <w:top w:val="single" w:sz="4" w:space="0" w:color="auto"/>
+              <w:left w:val="single" w:sz="4" w:space="0" w:color="auto"/>
+              <w:bottom w:val="single" w:sz="4" w:space="0" w:color="auto"/>
+              <w:right w:val="single" w:sz="4" w:space="0" w:color="auto"/>
+            </w:tcBorders>
+            <w:hideMark/>
           </w:tcPr>
           <w:p>
             <w:pPr>
               <w:jc w:val="center"/>
               <w:rPr>
                 <w:b/>
+                <w:szCs w:val="26"/>
               </w:rPr>
             </w:pPr>
             <w:r>
               <w:rPr>
                 <w:b/>
+                <w:szCs w:val="26"/>
               </w:rPr>
               <w:t>Khóa</w:t>
             </w:r>
@@ -4170,17 +5765,26 @@
         <w:tc>
           <w:tcPr>
             <w:tcW w:w="3978" w:type="dxa"/>
+            <w:tcBorders>
+              <w:top w:val="single" w:sz="4" w:space="0" w:color="auto"/>
+              <w:left w:val="single" w:sz="4" w:space="0" w:color="auto"/>
+              <w:bottom w:val="single" w:sz="4" w:space="0" w:color="auto"/>
+              <w:right w:val="single" w:sz="4" w:space="0" w:color="auto"/>
+            </w:tcBorders>
+            <w:hideMark/>
           </w:tcPr>
           <w:p>
             <w:pPr>
               <w:jc w:val="center"/>
               <w:rPr>
                 <w:b/>
+                <w:szCs w:val="26"/>
               </w:rPr>
             </w:pPr>
             <w:r>
               <w:rPr>
                 <w:b/>
+                <w:szCs w:val="26"/>
               </w:rPr>
               <w:t>Mô tả</w:t>
             </w:r>
@@ -4191,9 +5795,24 @@
         <w:tc>
           <w:tcPr>
             <w:tcW w:w="1728" w:type="dxa"/>
+            <w:tcBorders>
+              <w:top w:val="single" w:sz="4" w:space="0" w:color="auto"/>
+              <w:left w:val="single" w:sz="4" w:space="0" w:color="auto"/>
+              <w:bottom w:val="single" w:sz="4" w:space="0" w:color="auto"/>
+              <w:right w:val="single" w:sz="4" w:space="0" w:color="auto"/>
+            </w:tcBorders>
+            <w:hideMark/>
           </w:tcPr>
           <w:p>
-            <w:r>
+            <w:pPr>
+              <w:rPr>
+                <w:szCs w:val="26"/>
+              </w:rPr>
+            </w:pPr>
+            <w:r>
+              <w:rPr>
+                <w:szCs w:val="26"/>
+              </w:rPr>
               <w:t>SoDT</w:t>
             </w:r>
           </w:p>
@@ -4201,45 +5820,344 @@
         <w:tc>
           <w:tcPr>
             <w:tcW w:w="2250" w:type="dxa"/>
+            <w:tcBorders>
+              <w:top w:val="single" w:sz="4" w:space="0" w:color="auto"/>
+              <w:left w:val="single" w:sz="4" w:space="0" w:color="auto"/>
+              <w:bottom w:val="single" w:sz="4" w:space="0" w:color="auto"/>
+              <w:right w:val="single" w:sz="4" w:space="0" w:color="auto"/>
+            </w:tcBorders>
+            <w:hideMark/>
           </w:tcPr>
           <w:p>
-            <w:r>
-              <w:t>VARCHAR(15)</w:t>
+            <w:pPr>
+              <w:rPr>
+                <w:szCs w:val="26"/>
+              </w:rPr>
+            </w:pPr>
+            <w:proofErr w:type="gramStart"/>
+            <w:r>
+              <w:rPr>
+                <w:szCs w:val="26"/>
+              </w:rPr>
+              <w:t>VARCHAR(</w:t>
+            </w:r>
+            <w:proofErr w:type="gramEnd"/>
+            <w:r>
+              <w:rPr>
+                <w:szCs w:val="26"/>
+              </w:rPr>
+              <w:t>15)</w:t>
             </w:r>
           </w:p>
         </w:tc>
         <w:tc>
           <w:tcPr>
-            <w:tcW w:w="1620" w:type="dxa"/>
+            <w:tcW w:w="1800" w:type="dxa"/>
+            <w:tcBorders>
+              <w:top w:val="single" w:sz="4" w:space="0" w:color="auto"/>
+              <w:left w:val="single" w:sz="4" w:space="0" w:color="auto"/>
+              <w:bottom w:val="single" w:sz="4" w:space="0" w:color="auto"/>
+              <w:right w:val="single" w:sz="4" w:space="0" w:color="auto"/>
+            </w:tcBorders>
+            <w:hideMark/>
           </w:tcPr>
           <w:p>
             <w:pPr>
               <w:rPr>
                 <w:smallCaps/>
+                <w:szCs w:val="26"/>
               </w:rPr>
             </w:pPr>
             <w:r>
               <w:rPr>
                 <w:smallCaps/>
-              </w:rPr>
-              <w:t>Khóa chính, khóa ngoại</w:t>
+                <w:szCs w:val="26"/>
+              </w:rPr>
+              <w:t>Khóa chính</w:t>
+            </w:r>
+          </w:p>
+          <w:p>
+            <w:pPr>
+              <w:rPr>
+                <w:smallCaps/>
+                <w:szCs w:val="26"/>
+              </w:rPr>
+            </w:pPr>
+            <w:r>
+              <w:rPr>
+                <w:smallCaps/>
+                <w:szCs w:val="26"/>
+              </w:rPr>
+              <w:t>khóa ngoại</w:t>
             </w:r>
           </w:p>
         </w:tc>
         <w:tc>
           <w:tcPr>
             <w:tcW w:w="3978" w:type="dxa"/>
+            <w:tcBorders>
+              <w:top w:val="single" w:sz="4" w:space="0" w:color="auto"/>
+              <w:left w:val="single" w:sz="4" w:space="0" w:color="auto"/>
+              <w:bottom w:val="single" w:sz="4" w:space="0" w:color="auto"/>
+              <w:right w:val="single" w:sz="4" w:space="0" w:color="auto"/>
+            </w:tcBorders>
           </w:tcPr>
-          <w:p/>
+          <w:p>
+            <w:pPr>
+              <w:autoSpaceDE w:val="0"/>
+              <w:autoSpaceDN w:val="0"/>
+              <w:adjustRightInd w:val="0"/>
+              <w:spacing w:before="0" w:line="240" w:lineRule="auto"/>
+              <w:jc w:val="left"/>
+              <w:rPr>
+                <w:rFonts w:eastAsiaTheme="minorHAnsi"/>
+                <w:color w:val="000000" w:themeColor="text1"/>
+                <w:szCs w:val="26"/>
+              </w:rPr>
+            </w:pPr>
+            <w:r>
+              <w:rPr>
+                <w:rFonts w:eastAsiaTheme="minorHAnsi"/>
+                <w:color w:val="000000" w:themeColor="text1"/>
+                <w:szCs w:val="26"/>
+              </w:rPr>
+              <w:t>0997258123</w:t>
+            </w:r>
+          </w:p>
+          <w:p>
+            <w:pPr>
+              <w:autoSpaceDE w:val="0"/>
+              <w:autoSpaceDN w:val="0"/>
+              <w:adjustRightInd w:val="0"/>
+              <w:spacing w:before="0" w:line="240" w:lineRule="auto"/>
+              <w:jc w:val="left"/>
+              <w:rPr>
+                <w:rFonts w:eastAsiaTheme="minorHAnsi"/>
+                <w:color w:val="000000" w:themeColor="text1"/>
+                <w:szCs w:val="26"/>
+              </w:rPr>
+            </w:pPr>
+            <w:r>
+              <w:rPr>
+                <w:rFonts w:eastAsiaTheme="minorHAnsi"/>
+                <w:color w:val="000000" w:themeColor="text1"/>
+                <w:szCs w:val="26"/>
+              </w:rPr>
+              <w:t>0985456369</w:t>
+            </w:r>
+          </w:p>
+          <w:p>
+            <w:pPr>
+              <w:autoSpaceDE w:val="0"/>
+              <w:autoSpaceDN w:val="0"/>
+              <w:adjustRightInd w:val="0"/>
+              <w:spacing w:before="0" w:line="240" w:lineRule="auto"/>
+              <w:jc w:val="left"/>
+              <w:rPr>
+                <w:rFonts w:eastAsiaTheme="minorHAnsi"/>
+                <w:color w:val="000000" w:themeColor="text1"/>
+                <w:szCs w:val="26"/>
+              </w:rPr>
+            </w:pPr>
+            <w:r>
+              <w:rPr>
+                <w:rFonts w:eastAsiaTheme="minorHAnsi"/>
+                <w:color w:val="000000" w:themeColor="text1"/>
+                <w:szCs w:val="26"/>
+              </w:rPr>
+              <w:t>0977963123</w:t>
+            </w:r>
+          </w:p>
+          <w:p>
+            <w:pPr>
+              <w:autoSpaceDE w:val="0"/>
+              <w:autoSpaceDN w:val="0"/>
+              <w:adjustRightInd w:val="0"/>
+              <w:spacing w:before="0" w:line="240" w:lineRule="auto"/>
+              <w:jc w:val="left"/>
+              <w:rPr>
+                <w:rFonts w:eastAsiaTheme="minorHAnsi"/>
+                <w:color w:val="000000" w:themeColor="text1"/>
+                <w:szCs w:val="26"/>
+              </w:rPr>
+            </w:pPr>
+            <w:r>
+              <w:rPr>
+                <w:rFonts w:eastAsiaTheme="minorHAnsi"/>
+                <w:color w:val="000000" w:themeColor="text1"/>
+                <w:szCs w:val="26"/>
+              </w:rPr>
+              <w:t>0969874565</w:t>
+            </w:r>
+          </w:p>
+          <w:p>
+            <w:pPr>
+              <w:autoSpaceDE w:val="0"/>
+              <w:autoSpaceDN w:val="0"/>
+              <w:adjustRightInd w:val="0"/>
+              <w:spacing w:before="0" w:line="240" w:lineRule="auto"/>
+              <w:jc w:val="left"/>
+              <w:rPr>
+                <w:rFonts w:eastAsiaTheme="minorHAnsi"/>
+                <w:color w:val="000000" w:themeColor="text1"/>
+                <w:szCs w:val="26"/>
+              </w:rPr>
+            </w:pPr>
+            <w:r>
+              <w:rPr>
+                <w:rFonts w:eastAsiaTheme="minorHAnsi"/>
+                <w:color w:val="000000" w:themeColor="text1"/>
+                <w:szCs w:val="26"/>
+              </w:rPr>
+              <w:t>0957896741</w:t>
+            </w:r>
+          </w:p>
+          <w:p>
+            <w:pPr>
+              <w:autoSpaceDE w:val="0"/>
+              <w:autoSpaceDN w:val="0"/>
+              <w:adjustRightInd w:val="0"/>
+              <w:spacing w:before="0" w:line="240" w:lineRule="auto"/>
+              <w:jc w:val="left"/>
+              <w:rPr>
+                <w:rFonts w:eastAsiaTheme="minorHAnsi"/>
+                <w:color w:val="000000" w:themeColor="text1"/>
+                <w:szCs w:val="26"/>
+              </w:rPr>
+            </w:pPr>
+            <w:r>
+              <w:rPr>
+                <w:rFonts w:eastAsiaTheme="minorHAnsi"/>
+                <w:color w:val="000000" w:themeColor="text1"/>
+                <w:szCs w:val="26"/>
+              </w:rPr>
+              <w:t>0945821654</w:t>
+            </w:r>
+          </w:p>
+          <w:p>
+            <w:pPr>
+              <w:autoSpaceDE w:val="0"/>
+              <w:autoSpaceDN w:val="0"/>
+              <w:adjustRightInd w:val="0"/>
+              <w:spacing w:before="0" w:line="240" w:lineRule="auto"/>
+              <w:jc w:val="left"/>
+              <w:rPr>
+                <w:rFonts w:eastAsiaTheme="minorHAnsi"/>
+                <w:color w:val="000000" w:themeColor="text1"/>
+                <w:szCs w:val="26"/>
+              </w:rPr>
+            </w:pPr>
+            <w:r>
+              <w:rPr>
+                <w:rFonts w:eastAsiaTheme="minorHAnsi"/>
+                <w:color w:val="000000" w:themeColor="text1"/>
+                <w:szCs w:val="26"/>
+              </w:rPr>
+              <w:t>0936547895</w:t>
+            </w:r>
+          </w:p>
+          <w:p>
+            <w:pPr>
+              <w:autoSpaceDE w:val="0"/>
+              <w:autoSpaceDN w:val="0"/>
+              <w:adjustRightInd w:val="0"/>
+              <w:spacing w:before="0" w:line="240" w:lineRule="auto"/>
+              <w:jc w:val="left"/>
+              <w:rPr>
+                <w:rFonts w:eastAsiaTheme="minorHAnsi"/>
+                <w:color w:val="000000" w:themeColor="text1"/>
+                <w:szCs w:val="26"/>
+              </w:rPr>
+            </w:pPr>
+            <w:r>
+              <w:rPr>
+                <w:rFonts w:eastAsiaTheme="minorHAnsi"/>
+                <w:color w:val="000000" w:themeColor="text1"/>
+                <w:szCs w:val="26"/>
+              </w:rPr>
+              <w:t>0924568794</w:t>
+            </w:r>
+          </w:p>
+          <w:p>
+            <w:pPr>
+              <w:autoSpaceDE w:val="0"/>
+              <w:autoSpaceDN w:val="0"/>
+              <w:adjustRightInd w:val="0"/>
+              <w:spacing w:before="0" w:line="240" w:lineRule="auto"/>
+              <w:jc w:val="left"/>
+              <w:rPr>
+                <w:rFonts w:eastAsiaTheme="minorHAnsi"/>
+                <w:color w:val="000000" w:themeColor="text1"/>
+                <w:szCs w:val="26"/>
+              </w:rPr>
+            </w:pPr>
+            <w:r>
+              <w:rPr>
+                <w:rFonts w:eastAsiaTheme="minorHAnsi"/>
+                <w:color w:val="000000" w:themeColor="text1"/>
+                <w:szCs w:val="26"/>
+              </w:rPr>
+              <w:t>0915846734</w:t>
+            </w:r>
+          </w:p>
+          <w:p>
+            <w:pPr>
+              <w:autoSpaceDE w:val="0"/>
+              <w:autoSpaceDN w:val="0"/>
+              <w:adjustRightInd w:val="0"/>
+              <w:spacing w:before="0" w:line="240" w:lineRule="auto"/>
+              <w:jc w:val="left"/>
+              <w:rPr>
+                <w:rFonts w:eastAsiaTheme="minorHAnsi"/>
+                <w:color w:val="000000" w:themeColor="text1"/>
+                <w:szCs w:val="26"/>
+              </w:rPr>
+            </w:pPr>
+            <w:r>
+              <w:rPr>
+                <w:rFonts w:eastAsiaTheme="minorHAnsi"/>
+                <w:color w:val="000000" w:themeColor="text1"/>
+                <w:szCs w:val="26"/>
+              </w:rPr>
+              <w:t>0996951753</w:t>
+            </w:r>
+          </w:p>
+          <w:p>
+            <w:pPr>
+              <w:autoSpaceDE w:val="0"/>
+              <w:autoSpaceDN w:val="0"/>
+              <w:adjustRightInd w:val="0"/>
+              <w:spacing w:before="0" w:line="240" w:lineRule="auto"/>
+              <w:jc w:val="left"/>
+              <w:rPr>
+                <w:szCs w:val="26"/>
+              </w:rPr>
+            </w:pPr>
+          </w:p>
         </w:tc>
       </w:tr>
       <w:tr>
         <w:tc>
           <w:tcPr>
             <w:tcW w:w="1728" w:type="dxa"/>
+            <w:tcBorders>
+              <w:top w:val="single" w:sz="4" w:space="0" w:color="auto"/>
+              <w:left w:val="single" w:sz="4" w:space="0" w:color="auto"/>
+              <w:bottom w:val="single" w:sz="4" w:space="0" w:color="auto"/>
+              <w:right w:val="single" w:sz="4" w:space="0" w:color="auto"/>
+            </w:tcBorders>
+            <w:hideMark/>
           </w:tcPr>
           <w:p>
-            <w:r>
+            <w:pPr>
+              <w:rPr>
+                <w:szCs w:val="26"/>
+              </w:rPr>
+            </w:pPr>
+            <w:r>
+              <w:rPr>
+                <w:szCs w:val="26"/>
+              </w:rPr>
               <w:t>MaLop</w:t>
             </w:r>
           </w:p>
@@ -4247,37 +6165,236 @@
         <w:tc>
           <w:tcPr>
             <w:tcW w:w="2250" w:type="dxa"/>
+            <w:tcBorders>
+              <w:top w:val="single" w:sz="4" w:space="0" w:color="auto"/>
+              <w:left w:val="single" w:sz="4" w:space="0" w:color="auto"/>
+              <w:bottom w:val="single" w:sz="4" w:space="0" w:color="auto"/>
+              <w:right w:val="single" w:sz="4" w:space="0" w:color="auto"/>
+            </w:tcBorders>
+            <w:hideMark/>
           </w:tcPr>
           <w:p>
-            <w:r>
+            <w:pPr>
+              <w:rPr>
+                <w:szCs w:val="26"/>
+              </w:rPr>
+            </w:pPr>
+            <w:r>
+              <w:rPr>
+                <w:szCs w:val="26"/>
+              </w:rPr>
               <w:t>INT</w:t>
             </w:r>
           </w:p>
         </w:tc>
         <w:tc>
           <w:tcPr>
-            <w:tcW w:w="1620" w:type="dxa"/>
+            <w:tcW w:w="1800" w:type="dxa"/>
+            <w:tcBorders>
+              <w:top w:val="single" w:sz="4" w:space="0" w:color="auto"/>
+              <w:left w:val="single" w:sz="4" w:space="0" w:color="auto"/>
+              <w:bottom w:val="single" w:sz="4" w:space="0" w:color="auto"/>
+              <w:right w:val="single" w:sz="4" w:space="0" w:color="auto"/>
+            </w:tcBorders>
+            <w:hideMark/>
           </w:tcPr>
           <w:p>
-            <w:r>
-              <w:t>Khóa chính, khóa ngoại</w:t>
+            <w:pPr>
+              <w:rPr>
+                <w:smallCaps/>
+                <w:szCs w:val="26"/>
+              </w:rPr>
+            </w:pPr>
+            <w:r>
+              <w:rPr>
+                <w:smallCaps/>
+                <w:szCs w:val="26"/>
+              </w:rPr>
+              <w:t>Khóa chính</w:t>
+            </w:r>
+          </w:p>
+          <w:p>
+            <w:pPr>
+              <w:rPr>
+                <w:szCs w:val="26"/>
+              </w:rPr>
+            </w:pPr>
+            <w:r>
+              <w:rPr>
+                <w:smallCaps/>
+                <w:szCs w:val="26"/>
+              </w:rPr>
+              <w:t>khóa ngoại</w:t>
             </w:r>
           </w:p>
         </w:tc>
         <w:tc>
           <w:tcPr>
             <w:tcW w:w="3978" w:type="dxa"/>
+            <w:tcBorders>
+              <w:top w:val="single" w:sz="4" w:space="0" w:color="auto"/>
+              <w:left w:val="single" w:sz="4" w:space="0" w:color="auto"/>
+              <w:bottom w:val="single" w:sz="4" w:space="0" w:color="auto"/>
+              <w:right w:val="single" w:sz="4" w:space="0" w:color="auto"/>
+            </w:tcBorders>
+            <w:hideMark/>
           </w:tcPr>
-          <w:p/>
+          <w:p>
+            <w:pPr>
+              <w:rPr>
+                <w:szCs w:val="26"/>
+              </w:rPr>
+            </w:pPr>
+            <w:r>
+              <w:rPr>
+                <w:szCs w:val="26"/>
+              </w:rPr>
+              <w:t>901</w:t>
+            </w:r>
+          </w:p>
+          <w:p>
+            <w:pPr>
+              <w:rPr>
+                <w:szCs w:val="26"/>
+              </w:rPr>
+            </w:pPr>
+            <w:r>
+              <w:rPr>
+                <w:szCs w:val="26"/>
+              </w:rPr>
+              <w:t>902</w:t>
+            </w:r>
+          </w:p>
+          <w:p>
+            <w:pPr>
+              <w:rPr>
+                <w:szCs w:val="26"/>
+              </w:rPr>
+            </w:pPr>
+            <w:r>
+              <w:rPr>
+                <w:szCs w:val="26"/>
+              </w:rPr>
+              <w:t>903</w:t>
+            </w:r>
+          </w:p>
+          <w:p>
+            <w:pPr>
+              <w:rPr>
+                <w:szCs w:val="26"/>
+              </w:rPr>
+            </w:pPr>
+            <w:r>
+              <w:rPr>
+                <w:szCs w:val="26"/>
+              </w:rPr>
+              <w:t>904</w:t>
+            </w:r>
+          </w:p>
+          <w:p>
+            <w:pPr>
+              <w:rPr>
+                <w:szCs w:val="26"/>
+              </w:rPr>
+            </w:pPr>
+            <w:r>
+              <w:rPr>
+                <w:szCs w:val="26"/>
+              </w:rPr>
+              <w:t>905</w:t>
+            </w:r>
+          </w:p>
+          <w:p>
+            <w:pPr>
+              <w:rPr>
+                <w:szCs w:val="26"/>
+              </w:rPr>
+            </w:pPr>
+            <w:r>
+              <w:rPr>
+                <w:szCs w:val="26"/>
+              </w:rPr>
+              <w:t>906</w:t>
+            </w:r>
+          </w:p>
+          <w:p>
+            <w:pPr>
+              <w:rPr>
+                <w:szCs w:val="26"/>
+              </w:rPr>
+            </w:pPr>
+            <w:r>
+              <w:rPr>
+                <w:szCs w:val="26"/>
+              </w:rPr>
+              <w:t>907</w:t>
+            </w:r>
+          </w:p>
+          <w:p>
+            <w:pPr>
+              <w:rPr>
+                <w:szCs w:val="26"/>
+              </w:rPr>
+            </w:pPr>
+            <w:r>
+              <w:rPr>
+                <w:szCs w:val="26"/>
+              </w:rPr>
+              <w:lastRenderedPageBreak/>
+              <w:t>908</w:t>
+            </w:r>
+          </w:p>
+          <w:p>
+            <w:pPr>
+              <w:rPr>
+                <w:szCs w:val="26"/>
+              </w:rPr>
+            </w:pPr>
+            <w:r>
+              <w:rPr>
+                <w:szCs w:val="26"/>
+              </w:rPr>
+              <w:t>909</w:t>
+            </w:r>
+          </w:p>
+          <w:p>
+            <w:pPr>
+              <w:rPr>
+                <w:szCs w:val="26"/>
+              </w:rPr>
+            </w:pPr>
+            <w:r>
+              <w:rPr>
+                <w:szCs w:val="26"/>
+              </w:rPr>
+              <w:t>910</w:t>
+            </w:r>
+          </w:p>
         </w:tc>
       </w:tr>
       <w:tr>
         <w:tc>
           <w:tcPr>
             <w:tcW w:w="1728" w:type="dxa"/>
+            <w:tcBorders>
+              <w:top w:val="single" w:sz="4" w:space="0" w:color="auto"/>
+              <w:left w:val="single" w:sz="4" w:space="0" w:color="auto"/>
+              <w:bottom w:val="single" w:sz="4" w:space="0" w:color="auto"/>
+              <w:right w:val="single" w:sz="4" w:space="0" w:color="auto"/>
+            </w:tcBorders>
+            <w:hideMark/>
           </w:tcPr>
           <w:p>
-            <w:r>
+            <w:pPr>
+              <w:rPr>
+                <w:szCs w:val="26"/>
+              </w:rPr>
+            </w:pPr>
+            <w:r>
+              <w:rPr>
+                <w:szCs w:val="26"/>
+              </w:rPr>
+              <w:lastRenderedPageBreak/>
               <w:t>NgayDK</w:t>
             </w:r>
           </w:p>
@@ -4285,27 +6402,179 @@
         <w:tc>
           <w:tcPr>
             <w:tcW w:w="2250" w:type="dxa"/>
+            <w:tcBorders>
+              <w:top w:val="single" w:sz="4" w:space="0" w:color="auto"/>
+              <w:left w:val="single" w:sz="4" w:space="0" w:color="auto"/>
+              <w:bottom w:val="single" w:sz="4" w:space="0" w:color="auto"/>
+              <w:right w:val="single" w:sz="4" w:space="0" w:color="auto"/>
+            </w:tcBorders>
+            <w:hideMark/>
           </w:tcPr>
           <w:p>
-            <w:r>
+            <w:pPr>
+              <w:rPr>
+                <w:szCs w:val="26"/>
+              </w:rPr>
+            </w:pPr>
+            <w:r>
+              <w:rPr>
+                <w:szCs w:val="26"/>
+              </w:rPr>
               <w:t>DATE</w:t>
             </w:r>
           </w:p>
         </w:tc>
         <w:tc>
           <w:tcPr>
-            <w:tcW w:w="1620" w:type="dxa"/>
+            <w:tcW w:w="1800" w:type="dxa"/>
+            <w:tcBorders>
+              <w:top w:val="single" w:sz="4" w:space="0" w:color="auto"/>
+              <w:left w:val="single" w:sz="4" w:space="0" w:color="auto"/>
+              <w:bottom w:val="single" w:sz="4" w:space="0" w:color="auto"/>
+              <w:right w:val="single" w:sz="4" w:space="0" w:color="auto"/>
+            </w:tcBorders>
           </w:tcPr>
-          <w:p/>
+          <w:p>
+            <w:pPr>
+              <w:rPr>
+                <w:szCs w:val="26"/>
+              </w:rPr>
+            </w:pPr>
+          </w:p>
         </w:tc>
         <w:tc>
           <w:tcPr>
             <w:tcW w:w="3978" w:type="dxa"/>
+            <w:tcBorders>
+              <w:top w:val="single" w:sz="4" w:space="0" w:color="auto"/>
+              <w:left w:val="single" w:sz="4" w:space="0" w:color="auto"/>
+              <w:bottom w:val="single" w:sz="4" w:space="0" w:color="auto"/>
+              <w:right w:val="single" w:sz="4" w:space="0" w:color="auto"/>
+            </w:tcBorders>
           </w:tcPr>
           <w:p>
-            <w:r>
-              <w:t>Ngày đăng kí học</w:t>
-            </w:r>
+            <w:pPr>
+              <w:rPr>
+                <w:szCs w:val="26"/>
+              </w:rPr>
+            </w:pPr>
+            <w:r>
+              <w:rPr>
+                <w:szCs w:val="26"/>
+              </w:rPr>
+              <w:t>25-07-2020</w:t>
+            </w:r>
+          </w:p>
+          <w:p>
+            <w:pPr>
+              <w:rPr>
+                <w:szCs w:val="26"/>
+              </w:rPr>
+            </w:pPr>
+            <w:r>
+              <w:rPr>
+                <w:szCs w:val="26"/>
+              </w:rPr>
+              <w:t>01-06-2020</w:t>
+            </w:r>
+          </w:p>
+          <w:p>
+            <w:pPr>
+              <w:rPr>
+                <w:szCs w:val="26"/>
+              </w:rPr>
+            </w:pPr>
+            <w:r>
+              <w:rPr>
+                <w:szCs w:val="26"/>
+              </w:rPr>
+              <w:t>20-07-2020</w:t>
+            </w:r>
+          </w:p>
+          <w:p>
+            <w:pPr>
+              <w:rPr>
+                <w:szCs w:val="26"/>
+              </w:rPr>
+            </w:pPr>
+            <w:r>
+              <w:rPr>
+                <w:szCs w:val="26"/>
+              </w:rPr>
+              <w:t>15-07-2020</w:t>
+            </w:r>
+          </w:p>
+          <w:p>
+            <w:pPr>
+              <w:rPr>
+                <w:szCs w:val="26"/>
+              </w:rPr>
+            </w:pPr>
+            <w:r>
+              <w:rPr>
+                <w:szCs w:val="26"/>
+              </w:rPr>
+              <w:t>30-07-2020</w:t>
+            </w:r>
+          </w:p>
+          <w:p>
+            <w:pPr>
+              <w:rPr>
+                <w:szCs w:val="26"/>
+              </w:rPr>
+            </w:pPr>
+            <w:r>
+              <w:rPr>
+                <w:szCs w:val="26"/>
+              </w:rPr>
+              <w:t>30-06-2020</w:t>
+            </w:r>
+          </w:p>
+          <w:p>
+            <w:pPr>
+              <w:rPr>
+                <w:szCs w:val="26"/>
+              </w:rPr>
+            </w:pPr>
+            <w:r>
+              <w:rPr>
+                <w:szCs w:val="26"/>
+              </w:rPr>
+              <w:t>15-06-2020</w:t>
+            </w:r>
+          </w:p>
+          <w:p>
+            <w:pPr>
+              <w:rPr>
+                <w:szCs w:val="26"/>
+              </w:rPr>
+            </w:pPr>
+            <w:r>
+              <w:rPr>
+                <w:szCs w:val="26"/>
+              </w:rPr>
+              <w:t>05-07-2020</w:t>
+            </w:r>
+          </w:p>
+          <w:p>
+            <w:pPr>
+              <w:rPr>
+                <w:szCs w:val="26"/>
+              </w:rPr>
+            </w:pPr>
+            <w:r>
+              <w:rPr>
+                <w:szCs w:val="26"/>
+              </w:rPr>
+              <w:t>30-05-2020</w:t>
+            </w:r>
+          </w:p>
+          <w:p>
+            <w:pPr>
+              <w:rPr>
+                <w:szCs w:val="26"/>
+              </w:rPr>
+            </w:pPr>
           </w:p>
         </w:tc>
       </w:tr>
@@ -4313,9 +6582,24 @@
         <w:tc>
           <w:tcPr>
             <w:tcW w:w="1728" w:type="dxa"/>
+            <w:tcBorders>
+              <w:top w:val="single" w:sz="4" w:space="0" w:color="auto"/>
+              <w:left w:val="single" w:sz="4" w:space="0" w:color="auto"/>
+              <w:bottom w:val="single" w:sz="4" w:space="0" w:color="auto"/>
+              <w:right w:val="single" w:sz="4" w:space="0" w:color="auto"/>
+            </w:tcBorders>
+            <w:hideMark/>
           </w:tcPr>
           <w:p>
-            <w:r>
+            <w:pPr>
+              <w:rPr>
+                <w:szCs w:val="26"/>
+              </w:rPr>
+            </w:pPr>
+            <w:r>
+              <w:rPr>
+                <w:szCs w:val="26"/>
+              </w:rPr>
               <w:t>HocPhi</w:t>
             </w:r>
           </w:p>
@@ -4323,38 +6607,100 @@
         <w:tc>
           <w:tcPr>
             <w:tcW w:w="2250" w:type="dxa"/>
+            <w:tcBorders>
+              <w:top w:val="single" w:sz="4" w:space="0" w:color="auto"/>
+              <w:left w:val="single" w:sz="4" w:space="0" w:color="auto"/>
+              <w:bottom w:val="single" w:sz="4" w:space="0" w:color="auto"/>
+              <w:right w:val="single" w:sz="4" w:space="0" w:color="auto"/>
+            </w:tcBorders>
+            <w:hideMark/>
           </w:tcPr>
           <w:p>
-            <w:r>
+            <w:pPr>
+              <w:rPr>
+                <w:szCs w:val="26"/>
+              </w:rPr>
+            </w:pPr>
+            <w:r>
+              <w:rPr>
+                <w:szCs w:val="26"/>
+              </w:rPr>
               <w:t>INT</w:t>
             </w:r>
           </w:p>
         </w:tc>
         <w:tc>
           <w:tcPr>
-            <w:tcW w:w="1620" w:type="dxa"/>
+            <w:tcW w:w="1800" w:type="dxa"/>
+            <w:tcBorders>
+              <w:top w:val="single" w:sz="4" w:space="0" w:color="auto"/>
+              <w:left w:val="single" w:sz="4" w:space="0" w:color="auto"/>
+              <w:bottom w:val="single" w:sz="4" w:space="0" w:color="auto"/>
+              <w:right w:val="single" w:sz="4" w:space="0" w:color="auto"/>
+            </w:tcBorders>
           </w:tcPr>
-          <w:p/>
+          <w:p>
+            <w:pPr>
+              <w:rPr>
+                <w:szCs w:val="26"/>
+              </w:rPr>
+            </w:pPr>
+          </w:p>
         </w:tc>
         <w:tc>
           <w:tcPr>
             <w:tcW w:w="3978" w:type="dxa"/>
+            <w:tcBorders>
+              <w:top w:val="single" w:sz="4" w:space="0" w:color="auto"/>
+              <w:left w:val="single" w:sz="4" w:space="0" w:color="auto"/>
+              <w:bottom w:val="single" w:sz="4" w:space="0" w:color="auto"/>
+              <w:right w:val="single" w:sz="4" w:space="0" w:color="auto"/>
+            </w:tcBorders>
           </w:tcPr>
           <w:p>
-            <w:r>
-              <w:t>Học phí</w:t>
-            </w:r>
-          </w:p>
-          <w:p/>
+            <w:pPr>
+              <w:rPr>
+                <w:szCs w:val="26"/>
+              </w:rPr>
+            </w:pPr>
+            <w:r>
+              <w:rPr>
+                <w:szCs w:val="26"/>
+              </w:rPr>
+              <w:t>3000</w:t>
+            </w:r>
+          </w:p>
+          <w:p>
+            <w:pPr>
+              <w:rPr>
+                <w:szCs w:val="26"/>
+              </w:rPr>
+            </w:pPr>
+          </w:p>
         </w:tc>
       </w:tr>
       <w:tr>
         <w:tc>
           <w:tcPr>
             <w:tcW w:w="1728" w:type="dxa"/>
+            <w:tcBorders>
+              <w:top w:val="single" w:sz="4" w:space="0" w:color="auto"/>
+              <w:left w:val="single" w:sz="4" w:space="0" w:color="auto"/>
+              <w:bottom w:val="single" w:sz="4" w:space="0" w:color="auto"/>
+              <w:right w:val="single" w:sz="4" w:space="0" w:color="auto"/>
+            </w:tcBorders>
+            <w:hideMark/>
           </w:tcPr>
           <w:p>
-            <w:r>
+            <w:pPr>
+              <w:rPr>
+                <w:szCs w:val="26"/>
+              </w:rPr>
+            </w:pPr>
+            <w:r>
+              <w:rPr>
+                <w:szCs w:val="26"/>
+              </w:rPr>
               <w:t>TrangThai</w:t>
             </w:r>
           </w:p>
@@ -4362,26 +6708,102 @@
         <w:tc>
           <w:tcPr>
             <w:tcW w:w="2250" w:type="dxa"/>
+            <w:tcBorders>
+              <w:top w:val="single" w:sz="4" w:space="0" w:color="auto"/>
+              <w:left w:val="single" w:sz="4" w:space="0" w:color="auto"/>
+              <w:bottom w:val="single" w:sz="4" w:space="0" w:color="auto"/>
+              <w:right w:val="single" w:sz="4" w:space="0" w:color="auto"/>
+            </w:tcBorders>
+            <w:hideMark/>
           </w:tcPr>
           <w:p>
-            <w:r>
-              <w:t>VARCHAR(10)</w:t>
+            <w:pPr>
+              <w:rPr>
+                <w:szCs w:val="26"/>
+              </w:rPr>
+            </w:pPr>
+            <w:proofErr w:type="gramStart"/>
+            <w:r>
+              <w:rPr>
+                <w:szCs w:val="26"/>
+              </w:rPr>
+              <w:t>VARCHAR(</w:t>
+            </w:r>
+            <w:proofErr w:type="gramEnd"/>
+            <w:r>
+              <w:rPr>
+                <w:szCs w:val="26"/>
+              </w:rPr>
+              <w:t>10)</w:t>
             </w:r>
           </w:p>
         </w:tc>
         <w:tc>
           <w:tcPr>
-            <w:tcW w:w="1620" w:type="dxa"/>
+            <w:tcW w:w="1800" w:type="dxa"/>
+            <w:tcBorders>
+              <w:top w:val="single" w:sz="4" w:space="0" w:color="auto"/>
+              <w:left w:val="single" w:sz="4" w:space="0" w:color="auto"/>
+              <w:bottom w:val="single" w:sz="4" w:space="0" w:color="auto"/>
+              <w:right w:val="single" w:sz="4" w:space="0" w:color="auto"/>
+            </w:tcBorders>
           </w:tcPr>
-          <w:p/>
+          <w:p>
+            <w:pPr>
+              <w:rPr>
+                <w:szCs w:val="26"/>
+              </w:rPr>
+            </w:pPr>
+          </w:p>
         </w:tc>
         <w:tc>
           <w:tcPr>
             <w:tcW w:w="3978" w:type="dxa"/>
+            <w:tcBorders>
+              <w:top w:val="single" w:sz="4" w:space="0" w:color="auto"/>
+              <w:left w:val="single" w:sz="4" w:space="0" w:color="auto"/>
+              <w:bottom w:val="single" w:sz="4" w:space="0" w:color="auto"/>
+              <w:right w:val="single" w:sz="4" w:space="0" w:color="auto"/>
+            </w:tcBorders>
+            <w:hideMark/>
           </w:tcPr>
           <w:p>
-            <w:r>
-              <w:t>Bảo lưu, rút tiền, đang học,…</w:t>
+            <w:pPr>
+              <w:rPr>
+                <w:szCs w:val="26"/>
+              </w:rPr>
+            </w:pPr>
+            <w:r>
+              <w:rPr>
+                <w:szCs w:val="26"/>
+              </w:rPr>
+              <w:t>Đang Học</w:t>
+            </w:r>
+          </w:p>
+          <w:p>
+            <w:pPr>
+              <w:rPr>
+                <w:szCs w:val="26"/>
+              </w:rPr>
+            </w:pPr>
+            <w:r>
+              <w:rPr>
+                <w:szCs w:val="26"/>
+              </w:rPr>
+              <w:t>Rút Tiền</w:t>
+            </w:r>
+          </w:p>
+          <w:p>
+            <w:pPr>
+              <w:rPr>
+                <w:szCs w:val="26"/>
+              </w:rPr>
+            </w:pPr>
+            <w:r>
+              <w:rPr>
+                <w:szCs w:val="26"/>
+              </w:rPr>
+              <w:t>Bảo Lưu</w:t>
             </w:r>
           </w:p>
         </w:tc>
@@ -4395,10 +6817,82 @@
     </w:p>
     <w:p>
       <w:pPr>
-        <w:pStyle w:val="u1"/>
+        <w:spacing w:before="0" w:after="200" w:line="276" w:lineRule="auto"/>
+        <w:jc w:val="left"/>
+        <w:rPr>
+          <w:rFonts w:eastAsiaTheme="majorEastAsia" w:cstheme="majorBidi"/>
+          <w:b/>
+          <w:bCs/>
+          <w:caps/>
+          <w:color w:val="000000" w:themeColor="text1"/>
+          <w:sz w:val="28"/>
+          <w:szCs w:val="28"/>
+        </w:rPr>
       </w:pPr>
       <w:bookmarkStart w:id="13" w:name="_Toc47856523"/>
       <w:bookmarkStart w:id="14" w:name="_Toc47856951"/>
+      <w:r>
+        <w:rPr>
+          <w:noProof/>
+        </w:rPr>
+        <w:lastRenderedPageBreak/>
+        <w:drawing>
+          <wp:inline distT="0" distB="0" distL="0" distR="0">
+            <wp:extent cx="5962650" cy="3200400"/>
+            <wp:effectExtent l="0" t="0" r="0" b="0"/>
+            <wp:docPr id="3" name="Hình ảnh 3"/>
+            <wp:cNvGraphicFramePr>
+              <a:graphicFrameLocks xmlns:a="http://schemas.openxmlformats.org/drawingml/2006/main" noChangeAspect="1"/>
+            </wp:cNvGraphicFramePr>
+            <a:graphic xmlns:a="http://schemas.openxmlformats.org/drawingml/2006/main">
+              <a:graphicData uri="http://schemas.openxmlformats.org/drawingml/2006/picture">
+                <pic:pic xmlns:pic="http://schemas.openxmlformats.org/drawingml/2006/picture">
+                  <pic:nvPicPr>
+                    <pic:cNvPr id="0" name="Picture 1"/>
+                    <pic:cNvPicPr>
+                      <a:picLocks noChangeAspect="1" noChangeArrowheads="1"/>
+                    </pic:cNvPicPr>
+                  </pic:nvPicPr>
+                  <pic:blipFill>
+                    <a:blip r:embed="rId11" cstate="print">
+                      <a:extLst>
+                        <a:ext uri="{28A0092B-C50C-407E-A947-70E740481C1C}">
+                          <a14:useLocalDpi xmlns:a14="http://schemas.microsoft.com/office/drawing/2010/main" val="0"/>
+                        </a:ext>
+                      </a:extLst>
+                    </a:blip>
+                    <a:srcRect/>
+                    <a:stretch>
+                      <a:fillRect/>
+                    </a:stretch>
+                  </pic:blipFill>
+                  <pic:spPr bwMode="auto">
+                    <a:xfrm>
+                      <a:off x="0" y="0"/>
+                      <a:ext cx="5962650" cy="3200400"/>
+                    </a:xfrm>
+                    <a:prstGeom prst="rect">
+                      <a:avLst/>
+                    </a:prstGeom>
+                    <a:noFill/>
+                    <a:ln>
+                      <a:noFill/>
+                    </a:ln>
+                  </pic:spPr>
+                </pic:pic>
+              </a:graphicData>
+            </a:graphic>
+          </wp:inline>
+        </w:drawing>
+      </w:r>
+      <w:r>
+        <w:br w:type="page"/>
+      </w:r>
+    </w:p>
+    <w:p>
+      <w:pPr>
+        <w:pStyle w:val="u1"/>
+      </w:pPr>
       <w:r>
         <w:lastRenderedPageBreak/>
         <w:t>THỰC THI CƠ SỞ DỮ LIỆU</w:t>
@@ -4443,7 +6937,7 @@
                     <pic:cNvPicPr/>
                   </pic:nvPicPr>
                   <pic:blipFill>
-                    <a:blip r:embed="rId11">
+                    <a:blip r:embed="rId12">
                       <a:extLst>
                         <a:ext uri="{28A0092B-C50C-407E-A947-70E740481C1C}">
                           <a14:useLocalDpi xmlns:a14="http://schemas.microsoft.com/office/drawing/2010/main" val="0"/>
@@ -4479,25 +6973,51 @@
       <w:r>
         <w:t xml:space="preserve">Hình </w:t>
       </w:r>
-      <w:fldSimple w:instr=" STYLEREF 1 \s ">
-        <w:r>
-          <w:rPr>
-            <w:noProof/>
-          </w:rPr>
-          <w:t>2</w:t>
-        </w:r>
-      </w:fldSimple>
+      <w:r>
+        <w:fldChar w:fldCharType="begin"/>
+      </w:r>
+      <w:r>
+        <w:instrText xml:space="preserve"> STYLEREF 1 \s </w:instrText>
+      </w:r>
+      <w:r>
+        <w:fldChar w:fldCharType="separate"/>
+      </w:r>
+      <w:r>
+        <w:rPr>
+          <w:noProof/>
+        </w:rPr>
+        <w:t>2</w:t>
+      </w:r>
+      <w:r>
+        <w:rPr>
+          <w:noProof/>
+        </w:rPr>
+        <w:fldChar w:fldCharType="end"/>
+      </w:r>
       <w:r>
         <w:noBreakHyphen/>
       </w:r>
-      <w:fldSimple w:instr=" SEQ Hình \* ARABIC \s 1 ">
-        <w:r>
-          <w:rPr>
-            <w:noProof/>
-          </w:rPr>
-          <w:t>1</w:t>
-        </w:r>
-      </w:fldSimple>
+      <w:r>
+        <w:fldChar w:fldCharType="begin"/>
+      </w:r>
+      <w:r>
+        <w:instrText xml:space="preserve"> SEQ Hình \* ARABIC \s 1 </w:instrText>
+      </w:r>
+      <w:r>
+        <w:fldChar w:fldCharType="separate"/>
+      </w:r>
+      <w:r>
+        <w:rPr>
+          <w:noProof/>
+        </w:rPr>
+        <w:t>1</w:t>
+      </w:r>
+      <w:r>
+        <w:rPr>
+          <w:noProof/>
+        </w:rPr>
+        <w:fldChar w:fldCharType="end"/>
+      </w:r>
       <w:r>
         <w:t xml:space="preserve"> Ví dụ về caption cho hình ảnh</w:t>
       </w:r>
@@ -6410,7 +8930,7 @@
 </file>
 
 <file path=customXml/itemProps1.xml><?xml version="1.0" encoding="utf-8"?>
-<ds:datastoreItem xmlns:ds="http://schemas.openxmlformats.org/officeDocument/2006/customXml" ds:itemID="{2FE30046-5F47-4FBA-A694-18E596DA4056}">
+<ds:datastoreItem xmlns:ds="http://schemas.openxmlformats.org/officeDocument/2006/customXml" ds:itemID="{32A64192-FB43-41AD-B6DF-2D549CE3188F}">
   <ds:schemaRefs>
     <ds:schemaRef ds:uri="http://schemas.openxmlformats.org/officeDocument/2006/bibliography"/>
   </ds:schemaRefs>

</xml_diff>